<commit_message>
updates deleted unwanted files
</commit_message>
<xml_diff>
--- a/imps/android que ans.docx
+++ b/imps/android que ans.docx
@@ -3,6 +3,9 @@
 <w:document xmlns:wpc="http://schemas.microsoft.com/office/word/2010/wordprocessingCanvas" xmlns:cx="http://schemas.microsoft.com/office/drawing/2014/chartex" xmlns:cx1="http://schemas.microsoft.com/office/drawing/2015/9/8/chartex" xmlns:cx2="http://schemas.microsoft.com/office/drawing/2015/10/21/chartex" xmlns:cx3="http://schemas.microsoft.com/office/drawing/2016/5/9/chartex" xmlns:cx4="http://schemas.microsoft.com/office/drawing/2016/5/10/chartex" xmlns:cx5="http://schemas.microsoft.com/office/drawing/2016/5/11/chartex" xmlns:cx6="http://schemas.microsoft.com/office/drawing/2016/5/12/chartex" xmlns:cx7="http://schemas.microsoft.com/office/drawing/2016/5/13/chartex" xmlns:cx8="http://schemas.microsoft.com/office/drawing/2016/5/14/chartex" xmlns:mc="http://schemas.openxmlformats.org/markup-compatibility/2006" xmlns:aink="http://schemas.microsoft.com/office/drawing/2016/ink" xmlns:am3d="http://schemas.microsoft.com/office/drawing/2017/model3d" xmlns:o="urn:schemas-microsoft-com:office:office" xmlns:oel="http://schemas.microsoft.com/office/2019/extlst" xmlns:r="http://schemas.openxmlformats.org/officeDocument/2006/relationships" xmlns:m="http://schemas.openxmlformats.org/officeDocument/2006/math" xmlns:v="urn:schemas-microsoft-com:vml" xmlns:wp14="http://schemas.microsoft.com/office/word/2010/wordprocessingDrawing" xmlns:wp="http://schemas.openxmlformats.org/drawingml/2006/wordprocessingDrawing" xmlns:w10="urn:schemas-microsoft-com:office:word" xmlns:w="http://schemas.openxmlformats.org/wordprocessingml/2006/main" xmlns:w14="http://schemas.microsoft.com/office/word/2010/wordml" xmlns:w15="http://schemas.microsoft.com/office/word/2012/wordml" xmlns:w16cex="http://schemas.microsoft.com/office/word/2018/wordml/cex" xmlns:w16cid="http://schemas.microsoft.com/office/word/2016/wordml/cid" xmlns:w16="http://schemas.microsoft.com/office/word/2018/wordml" xmlns:w16sdtdh="http://schemas.microsoft.com/office/word/2020/wordml/sdtdatahash" xmlns:w16se="http://schemas.microsoft.com/office/word/2015/wordml/symex" xmlns:wpg="http://schemas.microsoft.com/office/word/2010/wordprocessingGroup" xmlns:wpi="http://schemas.microsoft.com/office/word/2010/wordprocessingInk" xmlns:wne="http://schemas.microsoft.com/office/word/2006/wordml" xmlns:wps="http://schemas.microsoft.com/office/word/2010/wordprocessingShape" mc:Ignorable="w14 w15 w16se w16cid w16 w16cex w16sdtdh wp14">
   <w:body>
     <w:p>
+      <w:pPr>
+        <w:pStyle w:val="Heading2"/>
+      </w:pPr>
       <w:r>
         <w:t>1. Explain various layouts in Android and their purposes.</w:t>
       </w:r>
@@ -63,15 +66,7 @@
         </w:numPr>
       </w:pPr>
       <w:r>
-        <w:t xml:space="preserve">Purpose: Linear Layout arranges its </w:t>
-      </w:r>
-      <w:proofErr w:type="gramStart"/>
-      <w:r>
-        <w:t>children</w:t>
-      </w:r>
-      <w:proofErr w:type="gramEnd"/>
-      <w:r>
-        <w:t xml:space="preserve"> elements in a single direction (either horizontally or vertically).</w:t>
+        <w:t>Purpose: Linear Layout arranges its children elements in a single direction (either horizontally or vertically).</w:t>
       </w:r>
     </w:p>
     <w:p>
@@ -395,6 +390,9 @@
     </w:p>
     <w:p>
       <w:r>
+        <w:rPr>
+          <w:noProof/>
+        </w:rPr>
         <w:drawing>
           <wp:inline distT="0" distB="0" distL="0" distR="0" wp14:anchorId="53467440" wp14:editId="02BE36FC">
             <wp:extent cx="224155" cy="224155"/>
@@ -461,6 +459,9 @@
       </w:r>
     </w:p>
     <w:p>
+      <w:pPr>
+        <w:pStyle w:val="Heading2"/>
+      </w:pPr>
       <w:r>
         <w:t>2. Describe the stages of the Activity Lifecycle in Android and their significance.</w:t>
       </w:r>
@@ -828,6 +829,9 @@
     </w:p>
     <w:p>
       <w:r>
+        <w:rPr>
+          <w:noProof/>
+        </w:rPr>
         <w:drawing>
           <wp:inline distT="0" distB="0" distL="0" distR="0" wp14:anchorId="50E68CEC" wp14:editId="1B37E30A">
             <wp:extent cx="224155" cy="224155"/>
@@ -894,6 +898,9 @@
       </w:r>
     </w:p>
     <w:p>
+      <w:pPr>
+        <w:pStyle w:val="Heading2"/>
+      </w:pPr>
       <w:r>
         <w:t xml:space="preserve">3. Provide an example illustrating the use of </w:t>
       </w:r>
@@ -2178,6 +2185,9 @@
     </w:p>
     <w:p>
       <w:r>
+        <w:rPr>
+          <w:noProof/>
+        </w:rPr>
         <w:drawing>
           <wp:inline distT="0" distB="0" distL="0" distR="0" wp14:anchorId="37B91320" wp14:editId="2F784229">
             <wp:extent cx="224155" cy="224155"/>
@@ -2244,6 +2254,9 @@
       </w:r>
     </w:p>
     <w:p>
+      <w:pPr>
+        <w:pStyle w:val="Heading2"/>
+      </w:pPr>
       <w:r>
         <w:t>4. Define a spinner in Android and provide an example demonstrating its usage.</w:t>
       </w:r>
@@ -2515,27 +2528,27 @@
         <w:spacing w:after="0"/>
       </w:pPr>
       <w:r>
+        <w:t xml:space="preserve">        </w:t>
+      </w:r>
+      <w:proofErr w:type="spellStart"/>
+      <w:r>
+        <w:t>android:layout_centerHorizontal</w:t>
+      </w:r>
+      <w:proofErr w:type="spellEnd"/>
+      <w:r>
+        <w:t>="true"</w:t>
+      </w:r>
+    </w:p>
+    <w:p>
+      <w:pPr>
+        <w:spacing w:after="0"/>
+      </w:pPr>
+      <w:r>
         <w:lastRenderedPageBreak/>
         <w:t xml:space="preserve">        </w:t>
       </w:r>
       <w:proofErr w:type="spellStart"/>
       <w:r>
-        <w:t>android:layout_centerHorizontal</w:t>
-      </w:r>
-      <w:proofErr w:type="spellEnd"/>
-      <w:r>
-        <w:t>="true"</w:t>
-      </w:r>
-    </w:p>
-    <w:p>
-      <w:pPr>
-        <w:spacing w:after="0"/>
-      </w:pPr>
-      <w:r>
-        <w:t xml:space="preserve">        </w:t>
-      </w:r>
-      <w:proofErr w:type="spellStart"/>
-      <w:r>
         <w:t>android:layout_marginTop</w:t>
       </w:r>
       <w:proofErr w:type="spellEnd"/>
@@ -3161,16 +3174,16 @@
         <w:ind w:left="360"/>
       </w:pPr>
       <w:r>
+        <w:t xml:space="preserve">    }</w:t>
+      </w:r>
+    </w:p>
+    <w:p>
+      <w:pPr>
+        <w:spacing w:after="0"/>
+        <w:ind w:left="360"/>
+      </w:pPr>
+      <w:r>
         <w:lastRenderedPageBreak/>
-        <w:t xml:space="preserve">    }</w:t>
-      </w:r>
-    </w:p>
-    <w:p>
-      <w:pPr>
-        <w:spacing w:after="0"/>
-        <w:ind w:left="360"/>
-      </w:pPr>
-      <w:r>
         <w:t>}</w:t>
       </w:r>
     </w:p>
@@ -3216,6 +3229,9 @@
     </w:p>
     <w:p>
       <w:r>
+        <w:rPr>
+          <w:noProof/>
+        </w:rPr>
         <w:drawing>
           <wp:inline distT="0" distB="0" distL="0" distR="0" wp14:anchorId="521F80D9" wp14:editId="0EE459D6">
             <wp:extent cx="224155" cy="224155"/>
@@ -3282,6 +3298,9 @@
       </w:r>
     </w:p>
     <w:p>
+      <w:pPr>
+        <w:pStyle w:val="Heading2"/>
+      </w:pPr>
       <w:r>
         <w:t>5. Write code to accept a username and password from the user in Android.</w:t>
       </w:r>
@@ -3757,45 +3776,45 @@
         <w:ind w:left="360"/>
       </w:pPr>
       <w:r>
+        <w:t xml:space="preserve">        </w:t>
+      </w:r>
+      <w:proofErr w:type="spellStart"/>
+      <w:r>
+        <w:t>android:layout_marginTop</w:t>
+      </w:r>
+      <w:proofErr w:type="spellEnd"/>
+      <w:r>
+        <w:t>="16dp"</w:t>
+      </w:r>
+    </w:p>
+    <w:p>
+      <w:pPr>
+        <w:spacing w:after="0"/>
+        <w:ind w:left="360"/>
+      </w:pPr>
+      <w:r>
+        <w:t xml:space="preserve">        </w:t>
+      </w:r>
+      <w:proofErr w:type="spellStart"/>
+      <w:r>
+        <w:t>android:hint</w:t>
+      </w:r>
+      <w:proofErr w:type="spellEnd"/>
+      <w:r>
+        <w:t>="Password"</w:t>
+      </w:r>
+    </w:p>
+    <w:p>
+      <w:pPr>
+        <w:spacing w:after="0"/>
+        <w:ind w:left="360"/>
+      </w:pPr>
+      <w:r>
         <w:lastRenderedPageBreak/>
         <w:t xml:space="preserve">        </w:t>
       </w:r>
       <w:proofErr w:type="spellStart"/>
       <w:r>
-        <w:t>android:layout_marginTop</w:t>
-      </w:r>
-      <w:proofErr w:type="spellEnd"/>
-      <w:r>
-        <w:t>="16dp"</w:t>
-      </w:r>
-    </w:p>
-    <w:p>
-      <w:pPr>
-        <w:spacing w:after="0"/>
-        <w:ind w:left="360"/>
-      </w:pPr>
-      <w:r>
-        <w:t xml:space="preserve">        </w:t>
-      </w:r>
-      <w:proofErr w:type="spellStart"/>
-      <w:r>
-        <w:t>android:hint</w:t>
-      </w:r>
-      <w:proofErr w:type="spellEnd"/>
-      <w:r>
-        <w:t>="Password"</w:t>
-      </w:r>
-    </w:p>
-    <w:p>
-      <w:pPr>
-        <w:spacing w:after="0"/>
-        <w:ind w:left="360"/>
-      </w:pPr>
-      <w:r>
-        <w:t xml:space="preserve">        </w:t>
-      </w:r>
-      <w:proofErr w:type="spellStart"/>
-      <w:r>
         <w:t>android:inputType</w:t>
       </w:r>
       <w:proofErr w:type="spellEnd"/>
@@ -4537,6 +4556,7 @@
         <w:ind w:left="360"/>
       </w:pPr>
       <w:r>
+        <w:lastRenderedPageBreak/>
         <w:t xml:space="preserve">                String message = "Username: " + username + "\</w:t>
       </w:r>
       <w:proofErr w:type="spellStart"/>
@@ -4655,6 +4675,9 @@
     </w:p>
     <w:p>
       <w:r>
+        <w:rPr>
+          <w:noProof/>
+        </w:rPr>
         <w:drawing>
           <wp:inline distT="0" distB="0" distL="0" distR="0" wp14:anchorId="1D9EF6F3" wp14:editId="0CB8014D">
             <wp:extent cx="224155" cy="224155"/>
@@ -4721,6 +4744,9 @@
       </w:r>
     </w:p>
     <w:p>
+      <w:pPr>
+        <w:pStyle w:val="Heading2"/>
+      </w:pPr>
       <w:r>
         <w:t xml:space="preserve">6. Develop an Android application that implements the </w:t>
       </w:r>
@@ -5117,34 +5143,34 @@
         </w:numPr>
       </w:pPr>
       <w:r>
+        <w:t xml:space="preserve">In the </w:t>
+      </w:r>
+      <w:r>
+        <w:rPr>
+          <w:b/>
+          <w:bCs/>
+        </w:rPr>
+        <w:t>MainActivity.java</w:t>
+      </w:r>
+      <w:r>
+        <w:t xml:space="preserve"> file, retrieve the selected date from the </w:t>
+      </w:r>
+      <w:proofErr w:type="spellStart"/>
+      <w:r>
+        <w:t>DatePicker</w:t>
+      </w:r>
+      <w:proofErr w:type="spellEnd"/>
+      <w:r>
+        <w:t xml:space="preserve"> and display it in a toast message:</w:t>
+      </w:r>
+    </w:p>
+    <w:p>
+      <w:pPr>
+        <w:spacing w:after="0"/>
+        <w:ind w:left="360"/>
+      </w:pPr>
+      <w:r>
         <w:lastRenderedPageBreak/>
-        <w:t xml:space="preserve">In the </w:t>
-      </w:r>
-      <w:r>
-        <w:rPr>
-          <w:b/>
-          <w:bCs/>
-        </w:rPr>
-        <w:t>MainActivity.java</w:t>
-      </w:r>
-      <w:r>
-        <w:t xml:space="preserve"> file, retrieve the selected date from the </w:t>
-      </w:r>
-      <w:proofErr w:type="spellStart"/>
-      <w:r>
-        <w:t>DatePicker</w:t>
-      </w:r>
-      <w:proofErr w:type="spellEnd"/>
-      <w:r>
-        <w:t xml:space="preserve"> and display it in a toast message:</w:t>
-      </w:r>
-    </w:p>
-    <w:p>
-      <w:pPr>
-        <w:spacing w:after="0"/>
-        <w:ind w:left="360"/>
-      </w:pPr>
-      <w:r>
         <w:t xml:space="preserve">import </w:t>
       </w:r>
       <w:proofErr w:type="spellStart"/>
@@ -5646,6 +5672,9 @@
     </w:p>
     <w:p>
       <w:r>
+        <w:rPr>
+          <w:noProof/>
+        </w:rPr>
         <w:drawing>
           <wp:inline distT="0" distB="0" distL="0" distR="0" wp14:anchorId="76749440" wp14:editId="500BA335">
             <wp:extent cx="224155" cy="224155"/>
@@ -5712,6 +5741,9 @@
       </w:r>
     </w:p>
     <w:p>
+      <w:pPr>
+        <w:pStyle w:val="Heading2"/>
+      </w:pPr>
       <w:r>
         <w:t>7. Create an Android application to validate user credentials and display a message accordingly (Java code only).</w:t>
       </w:r>
@@ -5733,12 +5765,12 @@
           <w:b/>
           <w:bCs/>
         </w:rPr>
+        <w:t>ChatGPT</w:t>
+      </w:r>
+    </w:p>
+    <w:p>
+      <w:r>
         <w:lastRenderedPageBreak/>
-        <w:t>ChatGPT</w:t>
-      </w:r>
-    </w:p>
-    <w:p>
-      <w:r>
         <w:t>Below is an example of an Android application in Java that validates user credentials and displays a message accordingly:</w:t>
       </w:r>
     </w:p>
@@ -6403,25 +6435,25 @@
         <w:ind w:left="360"/>
       </w:pPr>
       <w:r>
+        <w:t xml:space="preserve">                }</w:t>
+      </w:r>
+    </w:p>
+    <w:p>
+      <w:pPr>
+        <w:spacing w:after="0"/>
+        <w:ind w:left="360"/>
+      </w:pPr>
+      <w:r>
+        <w:t xml:space="preserve">            }</w:t>
+      </w:r>
+    </w:p>
+    <w:p>
+      <w:pPr>
+        <w:spacing w:after="0"/>
+        <w:ind w:left="360"/>
+      </w:pPr>
+      <w:r>
         <w:lastRenderedPageBreak/>
-        <w:t xml:space="preserve">                }</w:t>
-      </w:r>
-    </w:p>
-    <w:p>
-      <w:pPr>
-        <w:spacing w:after="0"/>
-        <w:ind w:left="360"/>
-      </w:pPr>
-      <w:r>
-        <w:t xml:space="preserve">            }</w:t>
-      </w:r>
-    </w:p>
-    <w:p>
-      <w:pPr>
-        <w:spacing w:after="0"/>
-        <w:ind w:left="360"/>
-      </w:pPr>
-      <w:r>
         <w:t xml:space="preserve">        });</w:t>
       </w:r>
     </w:p>
@@ -6594,6 +6626,9 @@
     </w:p>
     <w:p>
       <w:r>
+        <w:rPr>
+          <w:noProof/>
+        </w:rPr>
         <w:drawing>
           <wp:inline distT="0" distB="0" distL="0" distR="0" wp14:anchorId="7168627E" wp14:editId="55CF1CB3">
             <wp:extent cx="224155" cy="224155"/>
@@ -6660,6 +6695,9 @@
       </w:r>
     </w:p>
     <w:p>
+      <w:pPr>
+        <w:pStyle w:val="Heading2"/>
+      </w:pPr>
       <w:r>
         <w:t>8. Explain the architecture of Android with a diagram.</w:t>
       </w:r>
@@ -6781,11 +6819,7 @@
       </w:r>
       <w:proofErr w:type="spellEnd"/>
       <w:r>
-        <w:t xml:space="preserve"> (C library), SQLite (database library), and OpenGL ES (graphics library). These libraries </w:t>
-      </w:r>
-      <w:r>
-        <w:lastRenderedPageBreak/>
-        <w:t>support core system functionalities and provide access to native code for performance-critical tasks.</w:t>
+        <w:t xml:space="preserve"> (C library), SQLite (database library), and OpenGL ES (graphics library). These libraries support core system functionalities and provide access to native code for performance-critical tasks.</w:t>
       </w:r>
     </w:p>
     <w:p>
@@ -6800,6 +6834,7 @@
           <w:b/>
           <w:bCs/>
         </w:rPr>
+        <w:lastRenderedPageBreak/>
         <w:t>Android Runtime (ART)</w:t>
       </w:r>
       <w:r>
@@ -6940,6 +6975,9 @@
     </w:p>
     <w:p>
       <w:r>
+        <w:rPr>
+          <w:noProof/>
+        </w:rPr>
         <w:drawing>
           <wp:inline distT="0" distB="0" distL="0" distR="0" wp14:anchorId="4C9776BB" wp14:editId="629C7F35">
             <wp:extent cx="224155" cy="224155"/>
@@ -7006,6 +7044,9 @@
       </w:r>
     </w:p>
     <w:p>
+      <w:pPr>
+        <w:pStyle w:val="Heading2"/>
+      </w:pPr>
       <w:r>
         <w:t>9. Discuss the steps to create an Android application that prints "hello world" and explain the purpose of Main Activity and XML files.</w:t>
       </w:r>
@@ -7043,7 +7084,6 @@
         </w:numPr>
       </w:pPr>
       <w:r>
-        <w:lastRenderedPageBreak/>
         <w:t>Open Android Studio and create a new project.</w:t>
       </w:r>
     </w:p>
@@ -7055,6 +7095,7 @@
         </w:numPr>
       </w:pPr>
       <w:r>
+        <w:lastRenderedPageBreak/>
         <w:t>Choose a project template (such as "Empty Activity" or "Basic Activity") and configure the project settings.</w:t>
       </w:r>
     </w:p>
@@ -7882,6 +7923,9 @@
     </w:p>
     <w:p>
       <w:r>
+        <w:rPr>
+          <w:noProof/>
+        </w:rPr>
         <w:drawing>
           <wp:inline distT="0" distB="0" distL="0" distR="0" wp14:anchorId="69B2C09E" wp14:editId="668BA174">
             <wp:extent cx="224155" cy="224155"/>
@@ -7948,6 +7992,9 @@
       </w:r>
     </w:p>
     <w:p>
+      <w:pPr>
+        <w:pStyle w:val="Heading2"/>
+      </w:pPr>
       <w:r>
         <w:t xml:space="preserve">10. Explain the use of </w:t>
       </w:r>
@@ -8245,6 +8292,9 @@
     </w:p>
     <w:p>
       <w:r>
+        <w:rPr>
+          <w:noProof/>
+        </w:rPr>
         <w:drawing>
           <wp:inline distT="0" distB="0" distL="0" distR="0" wp14:anchorId="099461B1" wp14:editId="5851028D">
             <wp:extent cx="224155" cy="224155"/>
@@ -8311,6 +8361,9 @@
       </w:r>
     </w:p>
     <w:p>
+      <w:pPr>
+        <w:pStyle w:val="Heading2"/>
+      </w:pPr>
       <w:r>
         <w:t xml:space="preserve">1. Explain </w:t>
       </w:r>
@@ -8861,6 +8914,9 @@
     </w:p>
     <w:p>
       <w:r>
+        <w:rPr>
+          <w:noProof/>
+        </w:rPr>
         <w:lastRenderedPageBreak/>
         <w:drawing>
           <wp:inline distT="0" distB="0" distL="0" distR="0" wp14:anchorId="1C74732F" wp14:editId="3EF245C4">
@@ -8928,6 +8984,9 @@
       </w:r>
     </w:p>
     <w:p>
+      <w:pPr>
+        <w:pStyle w:val="Heading2"/>
+      </w:pPr>
       <w:r>
         <w:t>2. Describe how Themes and Styles can be used to customize UI design in Android with an example.</w:t>
       </w:r>
@@ -9553,6 +9612,9 @@
     </w:p>
     <w:p>
       <w:r>
+        <w:rPr>
+          <w:noProof/>
+        </w:rPr>
         <w:drawing>
           <wp:inline distT="0" distB="0" distL="0" distR="0" wp14:anchorId="3A73882C" wp14:editId="58699EC1">
             <wp:extent cx="224155" cy="224155"/>
@@ -9619,6 +9681,9 @@
       </w:r>
     </w:p>
     <w:p>
+      <w:pPr>
+        <w:pStyle w:val="Heading2"/>
+      </w:pPr>
       <w:r>
         <w:t>3. Define Services in Android and provide an example of their usage.</w:t>
       </w:r>
@@ -9763,7 +9828,6 @@
         <w:ind w:left="360"/>
       </w:pPr>
       <w:r>
-        <w:lastRenderedPageBreak/>
         <w:t xml:space="preserve">import </w:t>
       </w:r>
       <w:proofErr w:type="spellStart"/>
@@ -10383,21 +10447,21 @@
         <w:ind w:left="360"/>
       </w:pPr>
       <w:r>
+        <w:t xml:space="preserve">    // Start the </w:t>
+      </w:r>
+      <w:proofErr w:type="spellStart"/>
+      <w:r>
+        <w:t>MusicService</w:t>
+      </w:r>
+      <w:proofErr w:type="spellEnd"/>
+    </w:p>
+    <w:p>
+      <w:pPr>
+        <w:spacing w:after="0"/>
+        <w:ind w:left="360"/>
+      </w:pPr>
+      <w:r>
         <w:lastRenderedPageBreak/>
-        <w:t xml:space="preserve">    // Start the </w:t>
-      </w:r>
-      <w:proofErr w:type="spellStart"/>
-      <w:r>
-        <w:t>MusicService</w:t>
-      </w:r>
-      <w:proofErr w:type="spellEnd"/>
-    </w:p>
-    <w:p>
-      <w:pPr>
-        <w:spacing w:after="0"/>
-        <w:ind w:left="360"/>
-      </w:pPr>
-      <w:r>
         <w:t xml:space="preserve">    Intent </w:t>
       </w:r>
       <w:proofErr w:type="spellStart"/>
@@ -10674,6 +10738,9 @@
     </w:p>
     <w:p>
       <w:r>
+        <w:rPr>
+          <w:noProof/>
+        </w:rPr>
         <w:drawing>
           <wp:inline distT="0" distB="0" distL="0" distR="0" wp14:anchorId="7D3BDF5D" wp14:editId="68B3FE4D">
             <wp:extent cx="224155" cy="224155"/>
@@ -10740,6 +10807,9 @@
       </w:r>
     </w:p>
     <w:p>
+      <w:pPr>
+        <w:pStyle w:val="Heading2"/>
+      </w:pPr>
       <w:r>
         <w:t>4. Explain Broadcast Receivers in Android and their role.</w:t>
       </w:r>
@@ -10822,7 +10892,6 @@
         </w:numPr>
       </w:pPr>
       <w:r>
-        <w:lastRenderedPageBreak/>
         <w:t>They help in decoupling components and allow different parts of your application to communicate and coordinate effectively.</w:t>
       </w:r>
     </w:p>
@@ -10838,6 +10907,7 @@
           <w:b/>
           <w:bCs/>
         </w:rPr>
+        <w:lastRenderedPageBreak/>
         <w:t>Types of Broadcasts</w:t>
       </w:r>
       <w:r>
@@ -11282,7 +11352,6 @@
           <w:b/>
           <w:bCs/>
         </w:rPr>
-        <w:lastRenderedPageBreak/>
         <w:t>Dynamic Receivers</w:t>
       </w:r>
       <w:r>
@@ -11339,6 +11408,7 @@
           <w:b/>
           <w:bCs/>
         </w:rPr>
+        <w:lastRenderedPageBreak/>
         <w:t>Static Receivers</w:t>
       </w:r>
       <w:r>
@@ -11362,6 +11432,9 @@
     </w:p>
     <w:p>
       <w:r>
+        <w:rPr>
+          <w:noProof/>
+        </w:rPr>
         <w:drawing>
           <wp:inline distT="0" distB="0" distL="0" distR="0" wp14:anchorId="7CF4FBC0" wp14:editId="2F960885">
             <wp:extent cx="224155" cy="224155"/>
@@ -11428,6 +11501,9 @@
       </w:r>
     </w:p>
     <w:p>
+      <w:pPr>
+        <w:pStyle w:val="Heading2"/>
+      </w:pPr>
       <w:r>
         <w:t>5. Discuss Notifications in Android and their features.</w:t>
       </w:r>
@@ -11570,7 +11646,6 @@
         </w:numPr>
       </w:pPr>
       <w:r>
-        <w:lastRenderedPageBreak/>
         <w:t>Notifications can be expandable, allowing users to view additional content or details by expanding the notification. They can also be collapsible, minimizing the space they occupy in the notification panel.</w:t>
       </w:r>
     </w:p>
@@ -11600,6 +11675,7 @@
         </w:numPr>
       </w:pPr>
       <w:r>
+        <w:lastRenderedPageBreak/>
         <w:t>Android introduced Notification Channels to categorize notifications and give users control over their notification preferences. Users can customize settings for each channel, such as sound, vibration, importance, and visibility.</w:t>
       </w:r>
     </w:p>
@@ -11726,6 +11802,9 @@
     </w:p>
     <w:p>
       <w:r>
+        <w:rPr>
+          <w:noProof/>
+        </w:rPr>
         <w:drawing>
           <wp:inline distT="0" distB="0" distL="0" distR="0" wp14:anchorId="5D6AF673" wp14:editId="1B90F0AD">
             <wp:extent cx="224155" cy="224155"/>
@@ -11792,6 +11871,9 @@
       </w:r>
     </w:p>
     <w:p>
+      <w:pPr>
+        <w:pStyle w:val="Heading2"/>
+      </w:pPr>
       <w:r>
         <w:t xml:space="preserve">6. Define </w:t>
       </w:r>
@@ -11873,7 +11955,6 @@
           <w:b/>
           <w:bCs/>
         </w:rPr>
-        <w:lastRenderedPageBreak/>
         <w:t xml:space="preserve">Define </w:t>
       </w:r>
       <w:proofErr w:type="spellStart"/>
@@ -11940,6 +12021,7 @@
         <w:ind w:left="360"/>
       </w:pPr>
       <w:r>
+        <w:lastRenderedPageBreak/>
         <w:t>&lt;</w:t>
       </w:r>
       <w:proofErr w:type="spellStart"/>
@@ -12634,56 +12716,56 @@
         <w:ind w:left="360"/>
       </w:pPr>
       <w:r>
+        <w:t xml:space="preserve">    }</w:t>
+      </w:r>
+    </w:p>
+    <w:p>
+      <w:pPr>
+        <w:spacing w:after="0"/>
+        <w:ind w:left="360"/>
+      </w:pPr>
+    </w:p>
+    <w:p>
+      <w:pPr>
+        <w:spacing w:after="0"/>
+        <w:ind w:left="360"/>
+      </w:pPr>
+      <w:r>
+        <w:t xml:space="preserve">    @Override</w:t>
+      </w:r>
+    </w:p>
+    <w:p>
+      <w:pPr>
+        <w:spacing w:after="0"/>
+        <w:ind w:left="360"/>
+      </w:pPr>
+      <w:r>
+        <w:t xml:space="preserve">    public void </w:t>
+      </w:r>
+      <w:proofErr w:type="spellStart"/>
+      <w:r>
+        <w:t>onBindViewHolder</w:t>
+      </w:r>
+      <w:proofErr w:type="spellEnd"/>
+      <w:r>
+        <w:t xml:space="preserve">(@NonNull </w:t>
+      </w:r>
+      <w:proofErr w:type="spellStart"/>
+      <w:r>
+        <w:t>ViewHolder</w:t>
+      </w:r>
+      <w:proofErr w:type="spellEnd"/>
+      <w:r>
+        <w:t xml:space="preserve"> holder, int position) {</w:t>
+      </w:r>
+    </w:p>
+    <w:p>
+      <w:pPr>
+        <w:spacing w:after="0"/>
+        <w:ind w:left="360"/>
+      </w:pPr>
+      <w:r>
         <w:lastRenderedPageBreak/>
-        <w:t xml:space="preserve">    }</w:t>
-      </w:r>
-    </w:p>
-    <w:p>
-      <w:pPr>
-        <w:spacing w:after="0"/>
-        <w:ind w:left="360"/>
-      </w:pPr>
-    </w:p>
-    <w:p>
-      <w:pPr>
-        <w:spacing w:after="0"/>
-        <w:ind w:left="360"/>
-      </w:pPr>
-      <w:r>
-        <w:t xml:space="preserve">    @Override</w:t>
-      </w:r>
-    </w:p>
-    <w:p>
-      <w:pPr>
-        <w:spacing w:after="0"/>
-        <w:ind w:left="360"/>
-      </w:pPr>
-      <w:r>
-        <w:t xml:space="preserve">    public void </w:t>
-      </w:r>
-      <w:proofErr w:type="spellStart"/>
-      <w:r>
-        <w:t>onBindViewHolder</w:t>
-      </w:r>
-      <w:proofErr w:type="spellEnd"/>
-      <w:r>
-        <w:t xml:space="preserve">(@NonNull </w:t>
-      </w:r>
-      <w:proofErr w:type="spellStart"/>
-      <w:r>
-        <w:t>ViewHolder</w:t>
-      </w:r>
-      <w:proofErr w:type="spellEnd"/>
-      <w:r>
-        <w:t xml:space="preserve"> holder, int position) {</w:t>
-      </w:r>
-    </w:p>
-    <w:p>
-      <w:pPr>
-        <w:spacing w:after="0"/>
-        <w:ind w:left="360"/>
-      </w:pPr>
-      <w:r>
         <w:t xml:space="preserve">        String data = </w:t>
       </w:r>
       <w:proofErr w:type="spellStart"/>
@@ -13331,61 +13413,61 @@
         <w:ind w:left="360"/>
       </w:pPr>
       <w:r>
+        <w:t xml:space="preserve">import </w:t>
+      </w:r>
+      <w:proofErr w:type="spellStart"/>
+      <w:r>
+        <w:t>java.util.List</w:t>
+      </w:r>
+      <w:proofErr w:type="spellEnd"/>
+      <w:r>
+        <w:t>;</w:t>
+      </w:r>
+    </w:p>
+    <w:p>
+      <w:pPr>
+        <w:spacing w:after="0"/>
+        <w:ind w:left="360"/>
+      </w:pPr>
+    </w:p>
+    <w:p>
+      <w:pPr>
+        <w:spacing w:after="0"/>
+        <w:ind w:left="360"/>
+      </w:pPr>
+      <w:r>
+        <w:t xml:space="preserve">public class </w:t>
+      </w:r>
+      <w:proofErr w:type="spellStart"/>
+      <w:r>
+        <w:t>MainActivity</w:t>
+      </w:r>
+      <w:proofErr w:type="spellEnd"/>
+      <w:r>
+        <w:t xml:space="preserve"> extends </w:t>
+      </w:r>
+      <w:proofErr w:type="spellStart"/>
+      <w:r>
+        <w:t>AppCompatActivity</w:t>
+      </w:r>
+      <w:proofErr w:type="spellEnd"/>
+      <w:r>
+        <w:t xml:space="preserve"> {</w:t>
+      </w:r>
+    </w:p>
+    <w:p>
+      <w:pPr>
+        <w:spacing w:after="0"/>
+        <w:ind w:left="360"/>
+      </w:pPr>
+    </w:p>
+    <w:p>
+      <w:pPr>
+        <w:spacing w:after="0"/>
+        <w:ind w:left="360"/>
+      </w:pPr>
+      <w:r>
         <w:lastRenderedPageBreak/>
-        <w:t xml:space="preserve">import </w:t>
-      </w:r>
-      <w:proofErr w:type="spellStart"/>
-      <w:r>
-        <w:t>java.util.List</w:t>
-      </w:r>
-      <w:proofErr w:type="spellEnd"/>
-      <w:r>
-        <w:t>;</w:t>
-      </w:r>
-    </w:p>
-    <w:p>
-      <w:pPr>
-        <w:spacing w:after="0"/>
-        <w:ind w:left="360"/>
-      </w:pPr>
-    </w:p>
-    <w:p>
-      <w:pPr>
-        <w:spacing w:after="0"/>
-        <w:ind w:left="360"/>
-      </w:pPr>
-      <w:r>
-        <w:t xml:space="preserve">public class </w:t>
-      </w:r>
-      <w:proofErr w:type="spellStart"/>
-      <w:r>
-        <w:t>MainActivity</w:t>
-      </w:r>
-      <w:proofErr w:type="spellEnd"/>
-      <w:r>
-        <w:t xml:space="preserve"> extends </w:t>
-      </w:r>
-      <w:proofErr w:type="spellStart"/>
-      <w:r>
-        <w:t>AppCompatActivity</w:t>
-      </w:r>
-      <w:proofErr w:type="spellEnd"/>
-      <w:r>
-        <w:t xml:space="preserve"> {</w:t>
-      </w:r>
-    </w:p>
-    <w:p>
-      <w:pPr>
-        <w:spacing w:after="0"/>
-        <w:ind w:left="360"/>
-      </w:pPr>
-    </w:p>
-    <w:p>
-      <w:pPr>
-        <w:spacing w:after="0"/>
-        <w:ind w:left="360"/>
-      </w:pPr>
-      <w:r>
         <w:t xml:space="preserve">    private </w:t>
       </w:r>
       <w:proofErr w:type="spellStart"/>
@@ -13872,6 +13954,9 @@
     </w:p>
     <w:p>
       <w:r>
+        <w:rPr>
+          <w:noProof/>
+        </w:rPr>
         <w:drawing>
           <wp:inline distT="0" distB="0" distL="0" distR="0" wp14:anchorId="6B7D83CC" wp14:editId="1C605852">
             <wp:extent cx="224155" cy="224155"/>
@@ -13938,6 +14023,9 @@
       </w:r>
     </w:p>
     <w:p>
+      <w:pPr>
+        <w:pStyle w:val="Heading2"/>
+      </w:pPr>
       <w:r>
         <w:t>1. Discuss different options for saving application data in Android.</w:t>
       </w:r>
@@ -13964,7 +14052,6 @@
     </w:p>
     <w:p>
       <w:r>
-        <w:lastRenderedPageBreak/>
         <w:t>In Android, there are several options available for saving application data, each suited for different use cases, data sizes, and persistence requirements. Here are the different options for saving application data in Android:</w:t>
       </w:r>
     </w:p>
@@ -13998,6 +14085,7 @@
           <w:b/>
           <w:bCs/>
         </w:rPr>
+        <w:lastRenderedPageBreak/>
         <w:t>Use Case</w:t>
       </w:r>
       <w:r>
@@ -14524,124 +14612,124 @@
         <w:ind w:left="360"/>
       </w:pPr>
       <w:r>
+        <w:t xml:space="preserve">File </w:t>
+      </w:r>
+      <w:proofErr w:type="spellStart"/>
+      <w:r>
+        <w:t>file</w:t>
+      </w:r>
+      <w:proofErr w:type="spellEnd"/>
+      <w:r>
+        <w:t xml:space="preserve"> = new File(</w:t>
+      </w:r>
+      <w:proofErr w:type="spellStart"/>
+      <w:r>
+        <w:t>Environment.getExternalStorageDirectory</w:t>
+      </w:r>
+      <w:proofErr w:type="spellEnd"/>
+      <w:r>
+        <w:t>(), filename);</w:t>
+      </w:r>
+    </w:p>
+    <w:p>
+      <w:pPr>
+        <w:spacing w:after="0"/>
+        <w:ind w:left="360"/>
+      </w:pPr>
+      <w:r>
+        <w:t>try (</w:t>
+      </w:r>
+      <w:proofErr w:type="spellStart"/>
+      <w:r>
+        <w:t>FileOutputStream</w:t>
+      </w:r>
+      <w:proofErr w:type="spellEnd"/>
+      <w:r>
+        <w:t xml:space="preserve"> </w:t>
+      </w:r>
+      <w:proofErr w:type="spellStart"/>
+      <w:r>
+        <w:t>fos</w:t>
+      </w:r>
+      <w:proofErr w:type="spellEnd"/>
+      <w:r>
+        <w:t xml:space="preserve"> = new </w:t>
+      </w:r>
+      <w:proofErr w:type="spellStart"/>
+      <w:r>
+        <w:t>FileOutputStream</w:t>
+      </w:r>
+      <w:proofErr w:type="spellEnd"/>
+      <w:r>
+        <w:t>(file)) {</w:t>
+      </w:r>
+    </w:p>
+    <w:p>
+      <w:pPr>
+        <w:spacing w:after="0"/>
+        <w:ind w:left="360"/>
+      </w:pPr>
+      <w:r>
+        <w:t xml:space="preserve">    </w:t>
+      </w:r>
+      <w:proofErr w:type="spellStart"/>
+      <w:r>
+        <w:t>fos.write</w:t>
+      </w:r>
+      <w:proofErr w:type="spellEnd"/>
+      <w:r>
+        <w:t>(</w:t>
+      </w:r>
+      <w:proofErr w:type="spellStart"/>
+      <w:r>
+        <w:t>fileContents.getBytes</w:t>
+      </w:r>
+      <w:proofErr w:type="spellEnd"/>
+      <w:r>
+        <w:t>());</w:t>
+      </w:r>
+    </w:p>
+    <w:p>
+      <w:pPr>
+        <w:spacing w:after="0"/>
+        <w:ind w:left="360"/>
+      </w:pPr>
+      <w:r>
+        <w:t>} catch (</w:t>
+      </w:r>
+      <w:proofErr w:type="spellStart"/>
+      <w:r>
+        <w:t>IOException</w:t>
+      </w:r>
+      <w:proofErr w:type="spellEnd"/>
+      <w:r>
+        <w:t xml:space="preserve"> e) {</w:t>
+      </w:r>
+    </w:p>
+    <w:p>
+      <w:pPr>
+        <w:spacing w:after="0"/>
+        <w:ind w:left="360"/>
+      </w:pPr>
+      <w:r>
+        <w:t xml:space="preserve">    </w:t>
+      </w:r>
+      <w:proofErr w:type="spellStart"/>
+      <w:r>
+        <w:t>e.printStackTrace</w:t>
+      </w:r>
+      <w:proofErr w:type="spellEnd"/>
+      <w:r>
+        <w:t>();</w:t>
+      </w:r>
+    </w:p>
+    <w:p>
+      <w:pPr>
+        <w:spacing w:after="0"/>
+        <w:ind w:left="360"/>
+      </w:pPr>
+      <w:r>
         <w:lastRenderedPageBreak/>
-        <w:t xml:space="preserve">File </w:t>
-      </w:r>
-      <w:proofErr w:type="spellStart"/>
-      <w:r>
-        <w:t>file</w:t>
-      </w:r>
-      <w:proofErr w:type="spellEnd"/>
-      <w:r>
-        <w:t xml:space="preserve"> = new File(</w:t>
-      </w:r>
-      <w:proofErr w:type="spellStart"/>
-      <w:r>
-        <w:t>Environment.getExternalStorageDirectory</w:t>
-      </w:r>
-      <w:proofErr w:type="spellEnd"/>
-      <w:r>
-        <w:t>(), filename);</w:t>
-      </w:r>
-    </w:p>
-    <w:p>
-      <w:pPr>
-        <w:spacing w:after="0"/>
-        <w:ind w:left="360"/>
-      </w:pPr>
-      <w:r>
-        <w:t>try (</w:t>
-      </w:r>
-      <w:proofErr w:type="spellStart"/>
-      <w:r>
-        <w:t>FileOutputStream</w:t>
-      </w:r>
-      <w:proofErr w:type="spellEnd"/>
-      <w:r>
-        <w:t xml:space="preserve"> </w:t>
-      </w:r>
-      <w:proofErr w:type="spellStart"/>
-      <w:r>
-        <w:t>fos</w:t>
-      </w:r>
-      <w:proofErr w:type="spellEnd"/>
-      <w:r>
-        <w:t xml:space="preserve"> = new </w:t>
-      </w:r>
-      <w:proofErr w:type="spellStart"/>
-      <w:r>
-        <w:t>FileOutputStream</w:t>
-      </w:r>
-      <w:proofErr w:type="spellEnd"/>
-      <w:r>
-        <w:t>(file)) {</w:t>
-      </w:r>
-    </w:p>
-    <w:p>
-      <w:pPr>
-        <w:spacing w:after="0"/>
-        <w:ind w:left="360"/>
-      </w:pPr>
-      <w:r>
-        <w:t xml:space="preserve">    </w:t>
-      </w:r>
-      <w:proofErr w:type="spellStart"/>
-      <w:r>
-        <w:t>fos.write</w:t>
-      </w:r>
-      <w:proofErr w:type="spellEnd"/>
-      <w:r>
-        <w:t>(</w:t>
-      </w:r>
-      <w:proofErr w:type="spellStart"/>
-      <w:r>
-        <w:t>fileContents.getBytes</w:t>
-      </w:r>
-      <w:proofErr w:type="spellEnd"/>
-      <w:r>
-        <w:t>());</w:t>
-      </w:r>
-    </w:p>
-    <w:p>
-      <w:pPr>
-        <w:spacing w:after="0"/>
-        <w:ind w:left="360"/>
-      </w:pPr>
-      <w:r>
-        <w:t>} catch (</w:t>
-      </w:r>
-      <w:proofErr w:type="spellStart"/>
-      <w:r>
-        <w:t>IOException</w:t>
-      </w:r>
-      <w:proofErr w:type="spellEnd"/>
-      <w:r>
-        <w:t xml:space="preserve"> e) {</w:t>
-      </w:r>
-    </w:p>
-    <w:p>
-      <w:pPr>
-        <w:spacing w:after="0"/>
-        <w:ind w:left="360"/>
-      </w:pPr>
-      <w:r>
-        <w:t xml:space="preserve">    </w:t>
-      </w:r>
-      <w:proofErr w:type="spellStart"/>
-      <w:r>
-        <w:t>e.printStackTrace</w:t>
-      </w:r>
-      <w:proofErr w:type="spellEnd"/>
-      <w:r>
-        <w:t>();</w:t>
-      </w:r>
-    </w:p>
-    <w:p>
-      <w:pPr>
-        <w:spacing w:after="0"/>
-        <w:ind w:left="360"/>
-      </w:pPr>
-      <w:r>
         <w:t>}</w:t>
       </w:r>
     </w:p>
@@ -14865,15 +14953,7 @@
         <w:t>Use Case</w:t>
       </w:r>
       <w:r>
-        <w:t xml:space="preserve">: Building and managing </w:t>
-      </w:r>
-      <w:proofErr w:type="gramStart"/>
-      <w:r>
-        <w:t>a</w:t>
-      </w:r>
-      <w:proofErr w:type="gramEnd"/>
-      <w:r>
-        <w:t xml:space="preserve"> SQLite database with object-relational mapping (ORM) capabilities for easier data handling and abstraction.</w:t>
+        <w:t>: Building and managing a SQLite database with object-relational mapping (ORM) capabilities for easier data handling and abstraction.</w:t>
       </w:r>
     </w:p>
     <w:p>
@@ -15100,7 +15180,6 @@
           <w:b/>
           <w:bCs/>
         </w:rPr>
-        <w:lastRenderedPageBreak/>
         <w:t>Network Storage</w:t>
       </w:r>
       <w:r>
@@ -15137,6 +15216,7 @@
           <w:b/>
           <w:bCs/>
         </w:rPr>
+        <w:lastRenderedPageBreak/>
         <w:t>Implementation</w:t>
       </w:r>
       <w:r>
@@ -15431,6 +15511,9 @@
     </w:p>
     <w:p>
       <w:r>
+        <w:rPr>
+          <w:noProof/>
+        </w:rPr>
         <w:drawing>
           <wp:inline distT="0" distB="0" distL="0" distR="0" wp14:anchorId="49362A23" wp14:editId="2D41ADFE">
             <wp:extent cx="224155" cy="224155"/>
@@ -15497,16 +15580,11 @@
       </w:r>
     </w:p>
     <w:p>
-      <w:r>
-        <w:t xml:space="preserve">2. Explain permissions in Android and provide code for granting camera and </w:t>
-      </w:r>
-      <w:proofErr w:type="gramStart"/>
-      <w:r>
-        <w:t>contacts</w:t>
-      </w:r>
-      <w:proofErr w:type="gramEnd"/>
-      <w:r>
-        <w:t xml:space="preserve"> access.</w:t>
+      <w:pPr>
+        <w:pStyle w:val="Heading2"/>
+      </w:pPr>
+      <w:r>
+        <w:t>2. Explain permissions in Android and provide code for granting camera and contacts access.</w:t>
       </w:r>
     </w:p>
     <w:p>
@@ -15531,15 +15609,7 @@
     </w:p>
     <w:p>
       <w:r>
-        <w:t xml:space="preserve">In Android, permissions are used to control access to sensitive resources or features of the device, such as camera, contacts, location, storage, and more. Apps need to request and obtain permission from the user at runtime (for devices running Android 6.0 Marshmallow and above) to access these resources. Here's an explanation of permissions in Android and code for granting camera and </w:t>
-      </w:r>
-      <w:proofErr w:type="gramStart"/>
-      <w:r>
-        <w:t>contacts</w:t>
-      </w:r>
-      <w:proofErr w:type="gramEnd"/>
-      <w:r>
-        <w:t xml:space="preserve"> access:</w:t>
+        <w:t>In Android, permissions are used to control access to sensitive resources or features of the device, such as camera, contacts, location, storage, and more. Apps need to request and obtain permission from the user at runtime (for devices running Android 6.0 Marshmallow and above) to access these resources. Here's an explanation of permissions in Android and code for granting camera and contacts access:</w:t>
       </w:r>
     </w:p>
     <w:p>
@@ -15554,7 +15624,6 @@
           <w:b/>
           <w:bCs/>
         </w:rPr>
-        <w:lastRenderedPageBreak/>
         <w:t>Permissions in Android</w:t>
       </w:r>
       <w:r>
@@ -15580,6 +15649,7 @@
         </w:numPr>
       </w:pPr>
       <w:r>
+        <w:lastRenderedPageBreak/>
         <w:t>Permissions are categorized into normal permissions (automatically granted at installation time) and dangerous permissions (requiring user approval at runtime).</w:t>
       </w:r>
     </w:p>
@@ -16085,75 +16155,75 @@
         <w:ind w:left="360"/>
       </w:pPr>
       <w:r>
+        <w:t xml:space="preserve">        // Check and request contacts permission</w:t>
+      </w:r>
+    </w:p>
+    <w:p>
+      <w:pPr>
+        <w:spacing w:after="0"/>
+        <w:ind w:left="360"/>
+      </w:pPr>
+      <w:r>
+        <w:t xml:space="preserve">        if (</w:t>
+      </w:r>
+      <w:proofErr w:type="spellStart"/>
+      <w:r>
+        <w:t>ContextCompat.checkSelfPermission</w:t>
+      </w:r>
+      <w:proofErr w:type="spellEnd"/>
+      <w:r>
+        <w:t xml:space="preserve">(this, </w:t>
+      </w:r>
+      <w:proofErr w:type="spellStart"/>
+      <w:r>
+        <w:t>Manifest.permission.READ_CONTACTS</w:t>
+      </w:r>
+      <w:proofErr w:type="spellEnd"/>
+      <w:r>
+        <w:t>)</w:t>
+      </w:r>
+    </w:p>
+    <w:p>
+      <w:pPr>
+        <w:spacing w:after="0"/>
+        <w:ind w:left="360"/>
+      </w:pPr>
+      <w:r>
+        <w:t xml:space="preserve">                != </w:t>
+      </w:r>
+      <w:proofErr w:type="spellStart"/>
+      <w:r>
+        <w:t>PackageManager.PERMISSION_GRANTED</w:t>
+      </w:r>
+      <w:proofErr w:type="spellEnd"/>
+      <w:r>
+        <w:t>) {</w:t>
+      </w:r>
+    </w:p>
+    <w:p>
+      <w:pPr>
+        <w:spacing w:after="0"/>
+        <w:ind w:left="360"/>
+      </w:pPr>
+      <w:r>
+        <w:t xml:space="preserve">            </w:t>
+      </w:r>
+      <w:proofErr w:type="spellStart"/>
+      <w:r>
+        <w:t>ActivityCompat.requestPermissions</w:t>
+      </w:r>
+      <w:proofErr w:type="spellEnd"/>
+      <w:r>
+        <w:t>(this,</w:t>
+      </w:r>
+    </w:p>
+    <w:p>
+      <w:pPr>
+        <w:spacing w:after="0"/>
+        <w:ind w:left="360"/>
+      </w:pPr>
+      <w:r>
         <w:lastRenderedPageBreak/>
-        <w:t xml:space="preserve">        // Check and request contacts permission</w:t>
-      </w:r>
-    </w:p>
-    <w:p>
-      <w:pPr>
-        <w:spacing w:after="0"/>
-        <w:ind w:left="360"/>
-      </w:pPr>
-      <w:r>
-        <w:t xml:space="preserve">        if (</w:t>
-      </w:r>
-      <w:proofErr w:type="spellStart"/>
-      <w:r>
-        <w:t>ContextCompat.checkSelfPermission</w:t>
-      </w:r>
-      <w:proofErr w:type="spellEnd"/>
-      <w:r>
-        <w:t xml:space="preserve">(this, </w:t>
-      </w:r>
-      <w:proofErr w:type="spellStart"/>
-      <w:r>
-        <w:t>Manifest.permission.READ_CONTACTS</w:t>
-      </w:r>
-      <w:proofErr w:type="spellEnd"/>
-      <w:r>
-        <w:t>)</w:t>
-      </w:r>
-    </w:p>
-    <w:p>
-      <w:pPr>
-        <w:spacing w:after="0"/>
-        <w:ind w:left="360"/>
-      </w:pPr>
-      <w:r>
-        <w:t xml:space="preserve">                != </w:t>
-      </w:r>
-      <w:proofErr w:type="spellStart"/>
-      <w:r>
-        <w:t>PackageManager.PERMISSION_GRANTED</w:t>
-      </w:r>
-      <w:proofErr w:type="spellEnd"/>
-      <w:r>
-        <w:t>) {</w:t>
-      </w:r>
-    </w:p>
-    <w:p>
-      <w:pPr>
-        <w:spacing w:after="0"/>
-        <w:ind w:left="360"/>
-      </w:pPr>
-      <w:r>
-        <w:t xml:space="preserve">            </w:t>
-      </w:r>
-      <w:proofErr w:type="spellStart"/>
-      <w:r>
-        <w:t>ActivityCompat.requestPermissions</w:t>
-      </w:r>
-      <w:proofErr w:type="spellEnd"/>
-      <w:r>
-        <w:t>(this,</w:t>
-      </w:r>
-    </w:p>
-    <w:p>
-      <w:pPr>
-        <w:spacing w:after="0"/>
-        <w:ind w:left="360"/>
-      </w:pPr>
-      <w:r>
         <w:t xml:space="preserve">                    new String[]{</w:t>
       </w:r>
       <w:proofErr w:type="spellStart"/>
@@ -16695,7 +16765,6 @@
         </w:numPr>
       </w:pPr>
       <w:r>
-        <w:lastRenderedPageBreak/>
         <w:t xml:space="preserve">We first check if the camera and contacts permissions are granted using </w:t>
       </w:r>
       <w:proofErr w:type="spellStart"/>
@@ -16726,6 +16795,7 @@
         </w:numPr>
       </w:pPr>
       <w:r>
+        <w:lastRenderedPageBreak/>
         <w:t xml:space="preserve">If the permissions are not granted, we request them using </w:t>
       </w:r>
       <w:proofErr w:type="spellStart"/>
@@ -16899,6 +16969,9 @@
     </w:p>
     <w:p>
       <w:r>
+        <w:rPr>
+          <w:noProof/>
+        </w:rPr>
         <w:drawing>
           <wp:inline distT="0" distB="0" distL="0" distR="0" wp14:anchorId="3DFB5276" wp14:editId="0A7E197D">
             <wp:extent cx="224155" cy="224155"/>
@@ -16965,6 +17038,9 @@
       </w:r>
     </w:p>
     <w:p>
+      <w:pPr>
+        <w:pStyle w:val="Heading2"/>
+      </w:pPr>
       <w:r>
         <w:t xml:space="preserve">3. Define Loaders in Android and their characteristics. </w:t>
       </w:r>
@@ -17089,7 +17165,6 @@
         </w:numPr>
       </w:pPr>
       <w:r>
-        <w:lastRenderedPageBreak/>
         <w:t>Loaders provide a data observer mechanism that notifies the UI when new data is loaded or when existing data changes. This allows UI components to update dynamically based on the loaded data.</w:t>
       </w:r>
     </w:p>
@@ -17105,6 +17180,7 @@
           <w:b/>
           <w:bCs/>
         </w:rPr>
+        <w:lastRenderedPageBreak/>
         <w:t>Content Provider Integration</w:t>
       </w:r>
       <w:r>
@@ -17334,6 +17410,9 @@
     </w:p>
     <w:p>
       <w:r>
+        <w:rPr>
+          <w:noProof/>
+        </w:rPr>
         <w:drawing>
           <wp:inline distT="0" distB="0" distL="0" distR="0" wp14:anchorId="6D975939" wp14:editId="0BCF9C18">
             <wp:extent cx="224155" cy="224155"/>
@@ -17400,28 +17479,31 @@
       </w:r>
     </w:p>
     <w:p>
-      <w:r>
+      <w:pPr>
+        <w:pStyle w:val="Heading2"/>
+      </w:pPr>
+      <w:r>
+        <w:t>4. List key performance recommendations for Android app development.</w:t>
+      </w:r>
+    </w:p>
+    <w:p>
+      <w:r>
+        <w:t>ChatGPT</w:t>
+      </w:r>
+    </w:p>
+    <w:p>
+      <w:pPr>
+        <w:rPr>
+          <w:b/>
+          <w:bCs/>
+        </w:rPr>
+      </w:pPr>
+      <w:r>
+        <w:rPr>
+          <w:b/>
+          <w:bCs/>
+        </w:rPr>
         <w:lastRenderedPageBreak/>
-        <w:t>4. List key performance recommendations for Android app development.</w:t>
-      </w:r>
-    </w:p>
-    <w:p>
-      <w:r>
-        <w:t>ChatGPT</w:t>
-      </w:r>
-    </w:p>
-    <w:p>
-      <w:pPr>
-        <w:rPr>
-          <w:b/>
-          <w:bCs/>
-        </w:rPr>
-      </w:pPr>
-      <w:r>
-        <w:rPr>
-          <w:b/>
-          <w:bCs/>
-        </w:rPr>
         <w:t>ChatGPT</w:t>
       </w:r>
     </w:p>
@@ -17713,7 +17795,6 @@
         </w:numPr>
       </w:pPr>
       <w:r>
-        <w:lastRenderedPageBreak/>
         <w:t>Optimize app startup time by reducing the number of initializations, lazy-loading resources, and deferring heavy operations (e.g., database initialization, network requests) until necessary.</w:t>
       </w:r>
     </w:p>
@@ -17725,6 +17806,7 @@
         </w:numPr>
       </w:pPr>
       <w:r>
+        <w:lastRenderedPageBreak/>
         <w:t>Use techniques like pre-warming caches, prefetching data, and optimizing database queries to speed up app initialization.</w:t>
       </w:r>
     </w:p>
@@ -17989,12 +18071,14 @@
     </w:p>
     <w:p>
       <w:r>
-        <w:lastRenderedPageBreak/>
         <w:t>By following these performance recommendations and best practices, you can create high-performing Android apps that deliver a seamless and responsive user experience while optimizing resource usage and battery consumption.</w:t>
       </w:r>
     </w:p>
     <w:p>
       <w:r>
+        <w:rPr>
+          <w:noProof/>
+        </w:rPr>
         <w:drawing>
           <wp:inline distT="0" distB="0" distL="0" distR="0" wp14:anchorId="6246D02C" wp14:editId="2DDFD774">
             <wp:extent cx="224155" cy="224155"/>
@@ -18057,10 +18141,14 @@
           <w:b/>
           <w:bCs/>
         </w:rPr>
+        <w:lastRenderedPageBreak/>
         <w:t>You</w:t>
       </w:r>
     </w:p>
     <w:p>
+      <w:pPr>
+        <w:pStyle w:val="Heading2"/>
+      </w:pPr>
       <w:r>
         <w:t>5. Write a note on using SQLite databases in Android applications.</w:t>
       </w:r>
@@ -18263,7 +18351,6 @@
         </w:numPr>
       </w:pPr>
       <w:r>
-        <w:lastRenderedPageBreak/>
         <w:t>Content Providers allow secure and controlled access to data, enabling apps to share data with other apps or system components while enforcing permissions and access controls.</w:t>
       </w:r>
     </w:p>
@@ -18304,6 +18391,7 @@
         </w:numPr>
       </w:pPr>
       <w:r>
+        <w:lastRenderedPageBreak/>
         <w:t>ORM libraries handle database creation, schema management, data queries, and data mapping between Java/Kotlin objects and database tables.</w:t>
       </w:r>
     </w:p>
@@ -18442,6 +18530,9 @@
     </w:p>
     <w:p>
       <w:r>
+        <w:rPr>
+          <w:noProof/>
+        </w:rPr>
         <w:drawing>
           <wp:inline distT="0" distB="0" distL="0" distR="0" wp14:anchorId="51AD1A8D" wp14:editId="30A0B874">
             <wp:extent cx="224155" cy="224155"/>
@@ -18508,6 +18599,9 @@
       </w:r>
     </w:p>
     <w:p>
+      <w:pPr>
+        <w:pStyle w:val="Heading2"/>
+      </w:pPr>
       <w:r>
         <w:t xml:space="preserve">6. Explain </w:t>
       </w:r>
@@ -18537,7 +18631,6 @@
           <w:b/>
           <w:bCs/>
         </w:rPr>
-        <w:lastRenderedPageBreak/>
         <w:t>ChatGPT</w:t>
       </w:r>
     </w:p>
@@ -18586,6 +18679,7 @@
       </w:pPr>
       <w:proofErr w:type="spellStart"/>
       <w:r>
+        <w:lastRenderedPageBreak/>
         <w:t>AdMob</w:t>
       </w:r>
       <w:proofErr w:type="spellEnd"/>
@@ -18801,20 +18895,73 @@
       </w:pPr>
       <w:proofErr w:type="spellStart"/>
       <w:r>
+        <w:t>AdMob</w:t>
+      </w:r>
+      <w:proofErr w:type="spellEnd"/>
+      <w:r>
+        <w:t xml:space="preserve"> offers analytics and reporting tools to track ad impressions, clicks, earnings, fill rates, click-through rates (CTR), </w:t>
+      </w:r>
+      <w:proofErr w:type="spellStart"/>
+      <w:r>
+        <w:t>eCPM</w:t>
+      </w:r>
+      <w:proofErr w:type="spellEnd"/>
+      <w:r>
+        <w:t xml:space="preserve"> (effective cost per thousand impressions), and other key metrics.</w:t>
+      </w:r>
+    </w:p>
+    <w:p>
+      <w:pPr>
+        <w:numPr>
+          <w:ilvl w:val="1"/>
+          <w:numId w:val="45"/>
+        </w:numPr>
+      </w:pPr>
+      <w:r>
+        <w:t xml:space="preserve">Developers can use </w:t>
+      </w:r>
+      <w:proofErr w:type="spellStart"/>
+      <w:r>
+        <w:t>AdMob's</w:t>
+      </w:r>
+      <w:proofErr w:type="spellEnd"/>
+      <w:r>
+        <w:t xml:space="preserve"> reporting dashboard to monitor ad performance, analyze user behavior, identify trends, and make data-driven decisions to optimize ad revenue and user experience.</w:t>
+      </w:r>
+    </w:p>
+    <w:p>
+      <w:pPr>
+        <w:numPr>
+          <w:ilvl w:val="0"/>
+          <w:numId w:val="45"/>
+        </w:numPr>
+      </w:pPr>
+      <w:r>
+        <w:rPr>
+          <w:b/>
+          <w:bCs/>
+        </w:rPr>
+        <w:t>Policy Compliance</w:t>
+      </w:r>
+      <w:r>
+        <w:t>:</w:t>
+      </w:r>
+    </w:p>
+    <w:p>
+      <w:pPr>
+        <w:numPr>
+          <w:ilvl w:val="1"/>
+          <w:numId w:val="45"/>
+        </w:numPr>
+      </w:pPr>
+      <w:proofErr w:type="spellStart"/>
+      <w:r>
         <w:lastRenderedPageBreak/>
         <w:t>AdMob</w:t>
       </w:r>
       <w:proofErr w:type="spellEnd"/>
       <w:r>
-        <w:t xml:space="preserve"> offers analytics and reporting tools to track ad impressions, clicks, earnings, fill rates, click-through rates (CTR), </w:t>
-      </w:r>
-      <w:proofErr w:type="spellStart"/>
-      <w:r>
-        <w:t>eCPM</w:t>
-      </w:r>
-      <w:proofErr w:type="spellEnd"/>
-      <w:r>
-        <w:t xml:space="preserve"> (effective cost per thousand impressions), and other key metrics.</w:t>
+        <w:t xml:space="preserve"> enforces strict policies regarding ad content, ad placement, user experience, and user privacy to ensure a positive and compliant advertising ecosystem.</w:t>
       </w:r>
     </w:p>
     <w:p>
@@ -18825,7 +18972,7 @@
         </w:numPr>
       </w:pPr>
       <w:r>
-        <w:t xml:space="preserve">Developers can use </w:t>
+        <w:t xml:space="preserve">Developers must adhere to </w:t>
       </w:r>
       <w:proofErr w:type="spellStart"/>
       <w:r>
@@ -18833,52 +18980,20 @@
       </w:r>
       <w:proofErr w:type="spellEnd"/>
       <w:r>
-        <w:t xml:space="preserve"> reporting dashboard to monitor ad performance, analyze user behavior, identify trends, and make data-driven decisions to optimize ad revenue and user experience.</w:t>
-      </w:r>
-    </w:p>
-    <w:p>
-      <w:pPr>
-        <w:numPr>
-          <w:ilvl w:val="0"/>
-          <w:numId w:val="45"/>
-        </w:numPr>
-      </w:pPr>
-      <w:r>
-        <w:rPr>
-          <w:b/>
-          <w:bCs/>
-        </w:rPr>
-        <w:t>Policy Compliance</w:t>
-      </w:r>
-      <w:r>
-        <w:t>:</w:t>
-      </w:r>
-    </w:p>
-    <w:p>
-      <w:pPr>
-        <w:numPr>
-          <w:ilvl w:val="1"/>
-          <w:numId w:val="45"/>
-        </w:numPr>
-      </w:pPr>
+        <w:t xml:space="preserve"> policies and guidelines to maintain ad serving eligibility and avoid violations that could result in ad restrictions or account suspension.</w:t>
+      </w:r>
+    </w:p>
+    <w:p>
+      <w:r>
+        <w:t xml:space="preserve">In Android app development, </w:t>
+      </w:r>
       <w:proofErr w:type="spellStart"/>
       <w:r>
         <w:t>AdMob</w:t>
       </w:r>
       <w:proofErr w:type="spellEnd"/>
       <w:r>
-        <w:t xml:space="preserve"> enforces strict policies regarding ad content, ad placement, user experience, and user privacy to ensure a positive and compliant advertising ecosystem.</w:t>
-      </w:r>
-    </w:p>
-    <w:p>
-      <w:pPr>
-        <w:numPr>
-          <w:ilvl w:val="1"/>
-          <w:numId w:val="45"/>
-        </w:numPr>
-      </w:pPr>
-      <w:r>
-        <w:t xml:space="preserve">Developers must adhere to </w:t>
+        <w:t xml:space="preserve"> plays a crucial role in monetizing apps through advertising revenue. By integrating </w:t>
       </w:r>
       <w:proofErr w:type="spellStart"/>
       <w:r>
@@ -18886,32 +19001,14 @@
       </w:r>
       <w:proofErr w:type="spellEnd"/>
       <w:r>
-        <w:t xml:space="preserve"> policies and guidelines to maintain ad serving eligibility and avoid violations that could result in ad restrictions or account suspension.</w:t>
-      </w:r>
-    </w:p>
-    <w:p>
-      <w:r>
-        <w:t xml:space="preserve">In Android app development, </w:t>
-      </w:r>
-      <w:proofErr w:type="spellStart"/>
-      <w:r>
-        <w:t>AdMob</w:t>
-      </w:r>
-      <w:proofErr w:type="spellEnd"/>
-      <w:r>
-        <w:t xml:space="preserve"> plays a crucial role in monetizing apps through advertising revenue. By integrating </w:t>
-      </w:r>
-      <w:proofErr w:type="spellStart"/>
-      <w:r>
-        <w:t>AdMob's</w:t>
-      </w:r>
-      <w:proofErr w:type="spellEnd"/>
-      <w:r>
         <w:t xml:space="preserve"> ad formats, targeting options, optimization tools, and analytics capabilities, developers can effectively monetize their apps while providing users with relevant and engaging advertising experiences.</w:t>
       </w:r>
     </w:p>
     <w:p>
       <w:r>
+        <w:rPr>
+          <w:noProof/>
+        </w:rPr>
         <w:drawing>
           <wp:inline distT="0" distB="0" distL="0" distR="0" wp14:anchorId="78E062A5" wp14:editId="0924E9B6">
             <wp:extent cx="224155" cy="224155"/>
@@ -18978,6 +19075,9 @@
       </w:r>
     </w:p>
     <w:p>
+      <w:pPr>
+        <w:pStyle w:val="Heading2"/>
+      </w:pPr>
       <w:r>
         <w:t xml:space="preserve">1. Explain </w:t>
       </w:r>
@@ -19177,159 +19277,159 @@
           <w:b/>
           <w:bCs/>
         </w:rPr>
+        <w:t>activity_main.xml</w:t>
+      </w:r>
+      <w:r>
+        <w:t>:</w:t>
+      </w:r>
+    </w:p>
+    <w:p>
+      <w:pPr>
+        <w:spacing w:after="0"/>
+        <w:ind w:left="360"/>
+      </w:pPr>
+      <w:r>
+        <w:t>&lt;?xml version="1.0" encoding="utf-8"?&gt;</w:t>
+      </w:r>
+    </w:p>
+    <w:p>
+      <w:pPr>
+        <w:spacing w:after="0"/>
+        <w:ind w:left="360"/>
+      </w:pPr>
+      <w:r>
+        <w:t>&lt;</w:t>
+      </w:r>
+      <w:proofErr w:type="spellStart"/>
+      <w:r>
+        <w:t>RelativeLayout</w:t>
+      </w:r>
+      <w:proofErr w:type="spellEnd"/>
+      <w:r>
+        <w:t xml:space="preserve"> </w:t>
+      </w:r>
+      <w:proofErr w:type="spellStart"/>
+      <w:r>
+        <w:t>xmlns:android</w:t>
+      </w:r>
+      <w:proofErr w:type="spellEnd"/>
+      <w:r>
+        <w:t>="http://schemas.android.com/</w:t>
+      </w:r>
+      <w:proofErr w:type="spellStart"/>
+      <w:r>
+        <w:t>apk</w:t>
+      </w:r>
+      <w:proofErr w:type="spellEnd"/>
+      <w:r>
+        <w:t>/res/android"</w:t>
+      </w:r>
+    </w:p>
+    <w:p>
+      <w:pPr>
+        <w:spacing w:after="0"/>
+        <w:ind w:left="360"/>
+      </w:pPr>
+      <w:r>
+        <w:t xml:space="preserve">    </w:t>
+      </w:r>
+      <w:proofErr w:type="spellStart"/>
+      <w:r>
+        <w:t>xmlns:tools</w:t>
+      </w:r>
+      <w:proofErr w:type="spellEnd"/>
+      <w:r>
+        <w:t>="http://schemas.android.com/tools"</w:t>
+      </w:r>
+    </w:p>
+    <w:p>
+      <w:pPr>
+        <w:spacing w:after="0"/>
+        <w:ind w:left="360"/>
+      </w:pPr>
+      <w:r>
+        <w:t xml:space="preserve">    </w:t>
+      </w:r>
+      <w:proofErr w:type="spellStart"/>
+      <w:r>
+        <w:t>android:layout_width</w:t>
+      </w:r>
+      <w:proofErr w:type="spellEnd"/>
+      <w:r>
+        <w:t>="</w:t>
+      </w:r>
+      <w:proofErr w:type="spellStart"/>
+      <w:r>
+        <w:t>match_parent</w:t>
+      </w:r>
+      <w:proofErr w:type="spellEnd"/>
+      <w:r>
+        <w:t>"</w:t>
+      </w:r>
+    </w:p>
+    <w:p>
+      <w:pPr>
+        <w:spacing w:after="0"/>
+        <w:ind w:left="360"/>
+      </w:pPr>
+      <w:r>
+        <w:t xml:space="preserve">    </w:t>
+      </w:r>
+      <w:proofErr w:type="spellStart"/>
+      <w:r>
+        <w:t>android:layout_height</w:t>
+      </w:r>
+      <w:proofErr w:type="spellEnd"/>
+      <w:r>
+        <w:t>="</w:t>
+      </w:r>
+      <w:proofErr w:type="spellStart"/>
+      <w:r>
+        <w:t>match_parent</w:t>
+      </w:r>
+      <w:proofErr w:type="spellEnd"/>
+      <w:r>
+        <w:t>"</w:t>
+      </w:r>
+    </w:p>
+    <w:p>
+      <w:pPr>
+        <w:spacing w:after="0"/>
+        <w:ind w:left="360"/>
+      </w:pPr>
+      <w:r>
+        <w:t xml:space="preserve">    </w:t>
+      </w:r>
+      <w:proofErr w:type="spellStart"/>
+      <w:r>
+        <w:t>tools:context</w:t>
+      </w:r>
+      <w:proofErr w:type="spellEnd"/>
+      <w:r>
+        <w:t>=".</w:t>
+      </w:r>
+      <w:proofErr w:type="spellStart"/>
+      <w:r>
+        <w:t>MainActivity</w:t>
+      </w:r>
+      <w:proofErr w:type="spellEnd"/>
+      <w:r>
+        <w:t>"&gt;</w:t>
+      </w:r>
+    </w:p>
+    <w:p>
+      <w:pPr>
+        <w:spacing w:after="0"/>
+        <w:ind w:left="360"/>
+      </w:pPr>
+    </w:p>
+    <w:p>
+      <w:pPr>
+        <w:spacing w:after="0"/>
+        <w:ind w:left="360"/>
+      </w:pPr>
+      <w:r>
         <w:lastRenderedPageBreak/>
-        <w:t>activity_main.xml</w:t>
-      </w:r>
-      <w:r>
-        <w:t>:</w:t>
-      </w:r>
-    </w:p>
-    <w:p>
-      <w:pPr>
-        <w:spacing w:after="0"/>
-        <w:ind w:left="360"/>
-      </w:pPr>
-      <w:r>
-        <w:t>&lt;?xml version="1.0" encoding="utf-8"?&gt;</w:t>
-      </w:r>
-    </w:p>
-    <w:p>
-      <w:pPr>
-        <w:spacing w:after="0"/>
-        <w:ind w:left="360"/>
-      </w:pPr>
-      <w:r>
-        <w:t>&lt;</w:t>
-      </w:r>
-      <w:proofErr w:type="spellStart"/>
-      <w:r>
-        <w:t>RelativeLayout</w:t>
-      </w:r>
-      <w:proofErr w:type="spellEnd"/>
-      <w:r>
-        <w:t xml:space="preserve"> </w:t>
-      </w:r>
-      <w:proofErr w:type="spellStart"/>
-      <w:r>
-        <w:t>xmlns:android</w:t>
-      </w:r>
-      <w:proofErr w:type="spellEnd"/>
-      <w:r>
-        <w:t>="http://schemas.android.com/</w:t>
-      </w:r>
-      <w:proofErr w:type="spellStart"/>
-      <w:r>
-        <w:t>apk</w:t>
-      </w:r>
-      <w:proofErr w:type="spellEnd"/>
-      <w:r>
-        <w:t>/res/android"</w:t>
-      </w:r>
-    </w:p>
-    <w:p>
-      <w:pPr>
-        <w:spacing w:after="0"/>
-        <w:ind w:left="360"/>
-      </w:pPr>
-      <w:r>
-        <w:t xml:space="preserve">    </w:t>
-      </w:r>
-      <w:proofErr w:type="spellStart"/>
-      <w:r>
-        <w:t>xmlns:tools</w:t>
-      </w:r>
-      <w:proofErr w:type="spellEnd"/>
-      <w:r>
-        <w:t>="http://schemas.android.com/tools"</w:t>
-      </w:r>
-    </w:p>
-    <w:p>
-      <w:pPr>
-        <w:spacing w:after="0"/>
-        <w:ind w:left="360"/>
-      </w:pPr>
-      <w:r>
-        <w:t xml:space="preserve">    </w:t>
-      </w:r>
-      <w:proofErr w:type="spellStart"/>
-      <w:r>
-        <w:t>android:layout_width</w:t>
-      </w:r>
-      <w:proofErr w:type="spellEnd"/>
-      <w:r>
-        <w:t>="</w:t>
-      </w:r>
-      <w:proofErr w:type="spellStart"/>
-      <w:r>
-        <w:t>match_parent</w:t>
-      </w:r>
-      <w:proofErr w:type="spellEnd"/>
-      <w:r>
-        <w:t>"</w:t>
-      </w:r>
-    </w:p>
-    <w:p>
-      <w:pPr>
-        <w:spacing w:after="0"/>
-        <w:ind w:left="360"/>
-      </w:pPr>
-      <w:r>
-        <w:t xml:space="preserve">    </w:t>
-      </w:r>
-      <w:proofErr w:type="spellStart"/>
-      <w:r>
-        <w:t>android:layout_height</w:t>
-      </w:r>
-      <w:proofErr w:type="spellEnd"/>
-      <w:r>
-        <w:t>="</w:t>
-      </w:r>
-      <w:proofErr w:type="spellStart"/>
-      <w:r>
-        <w:t>match_parent</w:t>
-      </w:r>
-      <w:proofErr w:type="spellEnd"/>
-      <w:r>
-        <w:t>"</w:t>
-      </w:r>
-    </w:p>
-    <w:p>
-      <w:pPr>
-        <w:spacing w:after="0"/>
-        <w:ind w:left="360"/>
-      </w:pPr>
-      <w:r>
-        <w:t xml:space="preserve">    </w:t>
-      </w:r>
-      <w:proofErr w:type="spellStart"/>
-      <w:r>
-        <w:t>tools:context</w:t>
-      </w:r>
-      <w:proofErr w:type="spellEnd"/>
-      <w:r>
-        <w:t>=".</w:t>
-      </w:r>
-      <w:proofErr w:type="spellStart"/>
-      <w:r>
-        <w:t>MainActivity</w:t>
-      </w:r>
-      <w:proofErr w:type="spellEnd"/>
-      <w:r>
-        <w:t>"&gt;</w:t>
-      </w:r>
-    </w:p>
-    <w:p>
-      <w:pPr>
-        <w:spacing w:after="0"/>
-        <w:ind w:left="360"/>
-      </w:pPr>
-    </w:p>
-    <w:p>
-      <w:pPr>
-        <w:spacing w:after="0"/>
-        <w:ind w:left="360"/>
-      </w:pPr>
-      <w:r>
         <w:t xml:space="preserve">    &lt;</w:t>
       </w:r>
       <w:proofErr w:type="spellStart"/>
@@ -19953,7 +20053,6 @@
         <w:ind w:left="360"/>
       </w:pPr>
       <w:r>
-        <w:lastRenderedPageBreak/>
         <w:t xml:space="preserve">        });</w:t>
       </w:r>
     </w:p>
@@ -20066,6 +20165,7 @@
         </w:numPr>
       </w:pPr>
       <w:r>
+        <w:lastRenderedPageBreak/>
         <w:t>In the Java code (</w:t>
       </w:r>
       <w:r>
@@ -20163,6 +20263,9 @@
     </w:p>
     <w:p>
       <w:r>
+        <w:rPr>
+          <w:noProof/>
+        </w:rPr>
         <w:drawing>
           <wp:inline distT="0" distB="0" distL="0" distR="0" wp14:anchorId="53354276" wp14:editId="32463318">
             <wp:extent cx="224155" cy="224155"/>
@@ -20229,6 +20332,9 @@
       </w:r>
     </w:p>
     <w:p>
+      <w:pPr>
+        <w:pStyle w:val="Heading2"/>
+      </w:pPr>
       <w:r>
         <w:t xml:space="preserve">2. Differentiate between </w:t>
       </w:r>
@@ -20421,7 +20527,6 @@
         </w:numPr>
       </w:pPr>
       <w:r>
-        <w:lastRenderedPageBreak/>
         <w:t>It is commonly used in situations where users need to choose only one option from a group of options, such as selecting a gender (male/female) or choosing a payment method (credit card, PayPal, etc.).</w:t>
       </w:r>
     </w:p>
@@ -20492,6 +20597,7 @@
         </w:numPr>
       </w:pPr>
       <w:r>
+        <w:lastRenderedPageBreak/>
         <w:t xml:space="preserve">The XML tag for </w:t>
       </w:r>
       <w:proofErr w:type="spellStart"/>
@@ -20919,6 +21025,9 @@
     </w:p>
     <w:p>
       <w:r>
+        <w:rPr>
+          <w:noProof/>
+        </w:rPr>
         <w:drawing>
           <wp:inline distT="0" distB="0" distL="0" distR="0" wp14:anchorId="3D437FB6" wp14:editId="31199C6F">
             <wp:extent cx="224155" cy="224155"/>
@@ -20985,6 +21094,9 @@
       </w:r>
     </w:p>
     <w:p>
+      <w:pPr>
+        <w:pStyle w:val="Heading2"/>
+      </w:pPr>
       <w:r>
         <w:t xml:space="preserve">3. Describe </w:t>
       </w:r>
@@ -21060,7 +21172,6 @@
           <w:b/>
           <w:bCs/>
         </w:rPr>
-        <w:lastRenderedPageBreak/>
         <w:t>Asynchronous Data Loading</w:t>
       </w:r>
       <w:r>
@@ -21129,6 +21240,7 @@
       </w:pPr>
       <w:proofErr w:type="spellStart"/>
       <w:r>
+        <w:lastRenderedPageBreak/>
         <w:t>AsyncTaskLoader</w:t>
       </w:r>
       <w:proofErr w:type="spellEnd"/>
@@ -21412,7 +21524,194 @@
         <w:ind w:left="360"/>
       </w:pPr>
       <w:r>
+        <w:t xml:space="preserve">    @Override</w:t>
+      </w:r>
+    </w:p>
+    <w:p>
+      <w:pPr>
+        <w:spacing w:after="0"/>
+        <w:ind w:left="360"/>
+      </w:pPr>
+      <w:r>
+        <w:t xml:space="preserve">    protected void </w:t>
+      </w:r>
+      <w:proofErr w:type="spellStart"/>
+      <w:r>
+        <w:t>onCreate</w:t>
+      </w:r>
+      <w:proofErr w:type="spellEnd"/>
+      <w:r>
+        <w:t xml:space="preserve">(Bundle </w:t>
+      </w:r>
+      <w:proofErr w:type="spellStart"/>
+      <w:r>
+        <w:t>savedInstanceState</w:t>
+      </w:r>
+      <w:proofErr w:type="spellEnd"/>
+      <w:r>
+        <w:t>) {</w:t>
+      </w:r>
+    </w:p>
+    <w:p>
+      <w:pPr>
+        <w:spacing w:after="0"/>
+        <w:ind w:left="360"/>
+      </w:pPr>
+      <w:r>
+        <w:t xml:space="preserve">        </w:t>
+      </w:r>
+      <w:proofErr w:type="spellStart"/>
+      <w:r>
+        <w:t>super.onCreate</w:t>
+      </w:r>
+      <w:proofErr w:type="spellEnd"/>
+      <w:r>
+        <w:t>(</w:t>
+      </w:r>
+      <w:proofErr w:type="spellStart"/>
+      <w:r>
+        <w:t>savedInstanceState</w:t>
+      </w:r>
+      <w:proofErr w:type="spellEnd"/>
+      <w:r>
+        <w:t>);</w:t>
+      </w:r>
+    </w:p>
+    <w:p>
+      <w:pPr>
+        <w:spacing w:after="0"/>
+        <w:ind w:left="360"/>
+      </w:pPr>
+      <w:r>
+        <w:t xml:space="preserve">        </w:t>
+      </w:r>
+      <w:proofErr w:type="spellStart"/>
+      <w:r>
+        <w:t>setContentView</w:t>
+      </w:r>
+      <w:proofErr w:type="spellEnd"/>
+      <w:r>
+        <w:t>(</w:t>
+      </w:r>
+      <w:proofErr w:type="spellStart"/>
+      <w:r>
+        <w:t>R.layout.activity_my_loader</w:t>
+      </w:r>
+      <w:proofErr w:type="spellEnd"/>
+      <w:r>
+        <w:t>);</w:t>
+      </w:r>
+    </w:p>
+    <w:p>
+      <w:pPr>
+        <w:spacing w:after="0"/>
+        <w:ind w:left="360"/>
+      </w:pPr>
+    </w:p>
+    <w:p>
+      <w:pPr>
+        <w:spacing w:after="0"/>
+        <w:ind w:left="360"/>
+      </w:pPr>
+      <w:r>
+        <w:t xml:space="preserve">        </w:t>
+      </w:r>
+      <w:proofErr w:type="spellStart"/>
+      <w:r>
+        <w:t>textView</w:t>
+      </w:r>
+      <w:proofErr w:type="spellEnd"/>
+      <w:r>
+        <w:t xml:space="preserve"> = </w:t>
+      </w:r>
+      <w:proofErr w:type="spellStart"/>
+      <w:r>
+        <w:t>findViewById</w:t>
+      </w:r>
+      <w:proofErr w:type="spellEnd"/>
+      <w:r>
+        <w:t>(</w:t>
+      </w:r>
+      <w:proofErr w:type="spellStart"/>
+      <w:r>
+        <w:t>R.id.textView</w:t>
+      </w:r>
+      <w:proofErr w:type="spellEnd"/>
+      <w:r>
+        <w:t>);</w:t>
+      </w:r>
+    </w:p>
+    <w:p>
+      <w:pPr>
+        <w:spacing w:after="0"/>
+        <w:ind w:left="360"/>
+      </w:pPr>
+    </w:p>
+    <w:p>
+      <w:pPr>
+        <w:spacing w:after="0"/>
+        <w:ind w:left="360"/>
+      </w:pPr>
+      <w:r>
+        <w:t xml:space="preserve">        // Initialize and start the loader</w:t>
+      </w:r>
+    </w:p>
+    <w:p>
+      <w:pPr>
+        <w:spacing w:after="0"/>
+        <w:ind w:left="360"/>
+      </w:pPr>
+      <w:r>
         <w:lastRenderedPageBreak/>
+        <w:t xml:space="preserve">        </w:t>
+      </w:r>
+      <w:proofErr w:type="spellStart"/>
+      <w:r>
+        <w:t>getSupportLoaderManager</w:t>
+      </w:r>
+      <w:proofErr w:type="spellEnd"/>
+      <w:r>
+        <w:t>().</w:t>
+      </w:r>
+      <w:proofErr w:type="spellStart"/>
+      <w:r>
+        <w:t>initLoader</w:t>
+      </w:r>
+      <w:proofErr w:type="spellEnd"/>
+      <w:r>
+        <w:t>(LOADER_ID, null, this);</w:t>
+      </w:r>
+    </w:p>
+    <w:p>
+      <w:pPr>
+        <w:spacing w:after="0"/>
+        <w:ind w:left="360"/>
+      </w:pPr>
+      <w:r>
+        <w:t xml:space="preserve">    }</w:t>
+      </w:r>
+    </w:p>
+    <w:p>
+      <w:pPr>
+        <w:spacing w:after="0"/>
+        <w:ind w:left="360"/>
+      </w:pPr>
+    </w:p>
+    <w:p>
+      <w:pPr>
+        <w:spacing w:after="0"/>
+        <w:ind w:left="360"/>
+      </w:pPr>
+      <w:r>
+        <w:t xml:space="preserve">    @NonNull</w:t>
+      </w:r>
+    </w:p>
+    <w:p>
+      <w:pPr>
+        <w:spacing w:after="0"/>
+        <w:ind w:left="360"/>
+      </w:pPr>
+      <w:r>
         <w:t xml:space="preserve">    @Override</w:t>
       </w:r>
     </w:p>
@@ -21422,19 +21721,19 @@
         <w:ind w:left="360"/>
       </w:pPr>
       <w:r>
-        <w:t xml:space="preserve">    protected void </w:t>
-      </w:r>
-      <w:proofErr w:type="spellStart"/>
-      <w:r>
-        <w:t>onCreate</w:t>
-      </w:r>
-      <w:proofErr w:type="spellEnd"/>
-      <w:r>
-        <w:t xml:space="preserve">(Bundle </w:t>
-      </w:r>
-      <w:proofErr w:type="spellStart"/>
-      <w:r>
-        <w:t>savedInstanceState</w:t>
+        <w:t xml:space="preserve">    public Loader&lt;String&gt; </w:t>
+      </w:r>
+      <w:proofErr w:type="spellStart"/>
+      <w:r>
+        <w:t>onCreateLoader</w:t>
+      </w:r>
+      <w:proofErr w:type="spellEnd"/>
+      <w:r>
+        <w:t xml:space="preserve">(int id, @Nullable Bundle </w:t>
+      </w:r>
+      <w:proofErr w:type="spellStart"/>
+      <w:r>
+        <w:t>args</w:t>
       </w:r>
       <w:proofErr w:type="spellEnd"/>
       <w:r>
@@ -21447,23 +21746,132 @@
         <w:ind w:left="360"/>
       </w:pPr>
       <w:r>
+        <w:t xml:space="preserve">        return new </w:t>
+      </w:r>
+      <w:proofErr w:type="spellStart"/>
+      <w:r>
+        <w:t>MyAsyncTaskLoader</w:t>
+      </w:r>
+      <w:proofErr w:type="spellEnd"/>
+      <w:r>
+        <w:t>(this);</w:t>
+      </w:r>
+    </w:p>
+    <w:p>
+      <w:pPr>
+        <w:spacing w:after="0"/>
+        <w:ind w:left="360"/>
+      </w:pPr>
+      <w:r>
+        <w:t xml:space="preserve">    }</w:t>
+      </w:r>
+    </w:p>
+    <w:p>
+      <w:pPr>
+        <w:spacing w:after="0"/>
+        <w:ind w:left="360"/>
+      </w:pPr>
+    </w:p>
+    <w:p>
+      <w:pPr>
+        <w:spacing w:after="0"/>
+        <w:ind w:left="360"/>
+      </w:pPr>
+      <w:r>
+        <w:t xml:space="preserve">    @Override</w:t>
+      </w:r>
+    </w:p>
+    <w:p>
+      <w:pPr>
+        <w:spacing w:after="0"/>
+        <w:ind w:left="360"/>
+      </w:pPr>
+      <w:r>
+        <w:t xml:space="preserve">    public void </w:t>
+      </w:r>
+      <w:proofErr w:type="spellStart"/>
+      <w:r>
+        <w:t>onLoadFinished</w:t>
+      </w:r>
+      <w:proofErr w:type="spellEnd"/>
+      <w:r>
+        <w:t>(@NonNull Loader&lt;String&gt; loader, String data) {</w:t>
+      </w:r>
+    </w:p>
+    <w:p>
+      <w:pPr>
+        <w:spacing w:after="0"/>
+        <w:ind w:left="360"/>
+      </w:pPr>
+      <w:r>
+        <w:t xml:space="preserve">        // Update UI with loaded data</w:t>
+      </w:r>
+    </w:p>
+    <w:p>
+      <w:pPr>
+        <w:spacing w:after="0"/>
+        <w:ind w:left="360"/>
+      </w:pPr>
+      <w:r>
         <w:t xml:space="preserve">        </w:t>
       </w:r>
       <w:proofErr w:type="spellStart"/>
       <w:r>
-        <w:t>super.onCreate</w:t>
-      </w:r>
-      <w:proofErr w:type="spellEnd"/>
-      <w:r>
-        <w:t>(</w:t>
-      </w:r>
-      <w:proofErr w:type="spellStart"/>
-      <w:r>
-        <w:t>savedInstanceState</w:t>
-      </w:r>
-      <w:proofErr w:type="spellEnd"/>
-      <w:r>
-        <w:t>);</w:t>
+        <w:t>textView.setText</w:t>
+      </w:r>
+      <w:proofErr w:type="spellEnd"/>
+      <w:r>
+        <w:t>(data);</w:t>
+      </w:r>
+    </w:p>
+    <w:p>
+      <w:pPr>
+        <w:spacing w:after="0"/>
+        <w:ind w:left="360"/>
+      </w:pPr>
+      <w:r>
+        <w:t xml:space="preserve">    }</w:t>
+      </w:r>
+    </w:p>
+    <w:p>
+      <w:pPr>
+        <w:spacing w:after="0"/>
+        <w:ind w:left="360"/>
+      </w:pPr>
+    </w:p>
+    <w:p>
+      <w:pPr>
+        <w:spacing w:after="0"/>
+        <w:ind w:left="360"/>
+      </w:pPr>
+      <w:r>
+        <w:t xml:space="preserve">    @Override</w:t>
+      </w:r>
+    </w:p>
+    <w:p>
+      <w:pPr>
+        <w:spacing w:after="0"/>
+        <w:ind w:left="360"/>
+      </w:pPr>
+      <w:r>
+        <w:t xml:space="preserve">    public void </w:t>
+      </w:r>
+      <w:proofErr w:type="spellStart"/>
+      <w:r>
+        <w:t>onLoaderReset</w:t>
+      </w:r>
+      <w:proofErr w:type="spellEnd"/>
+      <w:r>
+        <w:t>(@NonNull Loader&lt;String&gt; loader) {</w:t>
+      </w:r>
+    </w:p>
+    <w:p>
+      <w:pPr>
+        <w:spacing w:after="0"/>
+        <w:ind w:left="360"/>
+      </w:pPr>
+      <w:r>
+        <w:t xml:space="preserve">        // Reset UI or release resources</w:t>
       </w:r>
     </w:p>
     <w:p>
@@ -21476,98 +21884,11 @@
       </w:r>
       <w:proofErr w:type="spellStart"/>
       <w:r>
-        <w:t>setContentView</w:t>
-      </w:r>
-      <w:proofErr w:type="spellEnd"/>
-      <w:r>
-        <w:t>(</w:t>
-      </w:r>
-      <w:proofErr w:type="spellStart"/>
-      <w:r>
-        <w:t>R.layout.activity_my_loader</w:t>
-      </w:r>
-      <w:proofErr w:type="spellEnd"/>
-      <w:r>
-        <w:t>);</w:t>
-      </w:r>
-    </w:p>
-    <w:p>
-      <w:pPr>
-        <w:spacing w:after="0"/>
-        <w:ind w:left="360"/>
-      </w:pPr>
-    </w:p>
-    <w:p>
-      <w:pPr>
-        <w:spacing w:after="0"/>
-        <w:ind w:left="360"/>
-      </w:pPr>
-      <w:r>
-        <w:t xml:space="preserve">        </w:t>
-      </w:r>
-      <w:proofErr w:type="spellStart"/>
-      <w:r>
-        <w:t>textView</w:t>
-      </w:r>
-      <w:proofErr w:type="spellEnd"/>
-      <w:r>
-        <w:t xml:space="preserve"> = </w:t>
-      </w:r>
-      <w:proofErr w:type="spellStart"/>
-      <w:r>
-        <w:t>findViewById</w:t>
-      </w:r>
-      <w:proofErr w:type="spellEnd"/>
-      <w:r>
-        <w:t>(</w:t>
-      </w:r>
-      <w:proofErr w:type="spellStart"/>
-      <w:r>
-        <w:t>R.id.textView</w:t>
-      </w:r>
-      <w:proofErr w:type="spellEnd"/>
-      <w:r>
-        <w:t>);</w:t>
-      </w:r>
-    </w:p>
-    <w:p>
-      <w:pPr>
-        <w:spacing w:after="0"/>
-        <w:ind w:left="360"/>
-      </w:pPr>
-    </w:p>
-    <w:p>
-      <w:pPr>
-        <w:spacing w:after="0"/>
-        <w:ind w:left="360"/>
-      </w:pPr>
-      <w:r>
-        <w:t xml:space="preserve">        // Initialize and start the loader</w:t>
-      </w:r>
-    </w:p>
-    <w:p>
-      <w:pPr>
-        <w:spacing w:after="0"/>
-        <w:ind w:left="360"/>
-      </w:pPr>
-      <w:r>
-        <w:t xml:space="preserve">        </w:t>
-      </w:r>
-      <w:proofErr w:type="spellStart"/>
-      <w:r>
-        <w:t>getSupportLoaderManager</w:t>
-      </w:r>
-      <w:proofErr w:type="spellEnd"/>
-      <w:r>
-        <w:t>().</w:t>
-      </w:r>
-      <w:proofErr w:type="spellStart"/>
-      <w:r>
-        <w:t>initLoader</w:t>
-      </w:r>
-      <w:proofErr w:type="spellEnd"/>
-      <w:r>
-        <w:t>(LOADER_ID, null, this);</w:t>
+        <w:t>textView.setText</w:t>
+      </w:r>
+      <w:proofErr w:type="spellEnd"/>
+      <w:r>
+        <w:t>("");</w:t>
       </w:r>
     </w:p>
     <w:p>
@@ -21591,50 +21912,24 @@
         <w:ind w:left="360"/>
       </w:pPr>
       <w:r>
-        <w:t xml:space="preserve">    @NonNull</w:t>
-      </w:r>
-    </w:p>
-    <w:p>
-      <w:pPr>
-        <w:spacing w:after="0"/>
-        <w:ind w:left="360"/>
-      </w:pPr>
-      <w:r>
-        <w:t xml:space="preserve">    @Override</w:t>
-      </w:r>
-    </w:p>
-    <w:p>
-      <w:pPr>
-        <w:spacing w:after="0"/>
-        <w:ind w:left="360"/>
-      </w:pPr>
-      <w:r>
-        <w:t xml:space="preserve">    public Loader&lt;String&gt; </w:t>
-      </w:r>
-      <w:proofErr w:type="spellStart"/>
-      <w:r>
-        <w:t>onCreateLoader</w:t>
-      </w:r>
-      <w:proofErr w:type="spellEnd"/>
-      <w:r>
-        <w:t xml:space="preserve">(int id, @Nullable Bundle </w:t>
-      </w:r>
-      <w:proofErr w:type="spellStart"/>
-      <w:r>
-        <w:t>args</w:t>
-      </w:r>
-      <w:proofErr w:type="spellEnd"/>
-      <w:r>
-        <w:t>) {</w:t>
-      </w:r>
-    </w:p>
-    <w:p>
-      <w:pPr>
-        <w:spacing w:after="0"/>
-        <w:ind w:left="360"/>
-      </w:pPr>
-      <w:r>
-        <w:t xml:space="preserve">        return new </w:t>
+        <w:t xml:space="preserve">    // Custom </w:t>
+      </w:r>
+      <w:proofErr w:type="spellStart"/>
+      <w:r>
+        <w:t>AsyncTaskLoader</w:t>
+      </w:r>
+      <w:proofErr w:type="spellEnd"/>
+      <w:r>
+        <w:t xml:space="preserve"> implementation</w:t>
+      </w:r>
+    </w:p>
+    <w:p>
+      <w:pPr>
+        <w:spacing w:after="0"/>
+        <w:ind w:left="360"/>
+      </w:pPr>
+      <w:r>
+        <w:t xml:space="preserve">    private static class </w:t>
       </w:r>
       <w:proofErr w:type="spellStart"/>
       <w:r>
@@ -21642,7 +21937,124 @@
       </w:r>
       <w:proofErr w:type="spellEnd"/>
       <w:r>
-        <w:t>(this);</w:t>
+        <w:t xml:space="preserve"> extends </w:t>
+      </w:r>
+      <w:proofErr w:type="spellStart"/>
+      <w:r>
+        <w:t>AsyncTaskLoader</w:t>
+      </w:r>
+      <w:proofErr w:type="spellEnd"/>
+      <w:r>
+        <w:t>&lt;String&gt; {</w:t>
+      </w:r>
+    </w:p>
+    <w:p>
+      <w:pPr>
+        <w:spacing w:after="0"/>
+        <w:ind w:left="360"/>
+      </w:pPr>
+    </w:p>
+    <w:p>
+      <w:pPr>
+        <w:spacing w:after="0"/>
+        <w:ind w:left="360"/>
+      </w:pPr>
+      <w:r>
+        <w:t xml:space="preserve">        public </w:t>
+      </w:r>
+      <w:proofErr w:type="spellStart"/>
+      <w:r>
+        <w:t>MyAsyncTaskLoader</w:t>
+      </w:r>
+      <w:proofErr w:type="spellEnd"/>
+      <w:r>
+        <w:t>(@NonNull Context context) {</w:t>
+      </w:r>
+    </w:p>
+    <w:p>
+      <w:pPr>
+        <w:spacing w:after="0"/>
+        <w:ind w:left="360"/>
+      </w:pPr>
+      <w:r>
+        <w:t xml:space="preserve">            super(context);</w:t>
+      </w:r>
+    </w:p>
+    <w:p>
+      <w:pPr>
+        <w:spacing w:after="0"/>
+        <w:ind w:left="360"/>
+      </w:pPr>
+      <w:r>
+        <w:t xml:space="preserve">        }</w:t>
+      </w:r>
+    </w:p>
+    <w:p>
+      <w:pPr>
+        <w:spacing w:after="0"/>
+        <w:ind w:left="360"/>
+      </w:pPr>
+    </w:p>
+    <w:p>
+      <w:pPr>
+        <w:spacing w:after="0"/>
+        <w:ind w:left="360"/>
+      </w:pPr>
+      <w:r>
+        <w:t xml:space="preserve">        @Nullable</w:t>
+      </w:r>
+    </w:p>
+    <w:p>
+      <w:pPr>
+        <w:spacing w:after="0"/>
+        <w:ind w:left="360"/>
+      </w:pPr>
+      <w:r>
+        <w:t xml:space="preserve">        @Override</w:t>
+      </w:r>
+    </w:p>
+    <w:p>
+      <w:pPr>
+        <w:spacing w:after="0"/>
+        <w:ind w:left="360"/>
+      </w:pPr>
+      <w:r>
+        <w:t xml:space="preserve">        public String </w:t>
+      </w:r>
+      <w:proofErr w:type="spellStart"/>
+      <w:r>
+        <w:t>loadInBackground</w:t>
+      </w:r>
+      <w:proofErr w:type="spellEnd"/>
+      <w:r>
+        <w:t>() {</w:t>
+      </w:r>
+    </w:p>
+    <w:p>
+      <w:pPr>
+        <w:spacing w:after="0"/>
+        <w:ind w:left="360"/>
+      </w:pPr>
+      <w:r>
+        <w:t xml:space="preserve">            // Perform data loading tasks here (e.g., database query, network request)</w:t>
+      </w:r>
+    </w:p>
+    <w:p>
+      <w:pPr>
+        <w:spacing w:after="0"/>
+        <w:ind w:left="360"/>
+      </w:pPr>
+      <w:r>
+        <w:t xml:space="preserve">            return "Loaded data"; // Example data</w:t>
+      </w:r>
+    </w:p>
+    <w:p>
+      <w:pPr>
+        <w:spacing w:after="0"/>
+        <w:ind w:left="360"/>
+      </w:pPr>
+      <w:r>
+        <w:t xml:space="preserve">        }</w:t>
       </w:r>
     </w:p>
     <w:p>
@@ -21659,148 +22071,13 @@
         <w:spacing w:after="0"/>
         <w:ind w:left="360"/>
       </w:pPr>
-    </w:p>
-    <w:p>
-      <w:pPr>
-        <w:spacing w:after="0"/>
-        <w:ind w:left="360"/>
-      </w:pPr>
-      <w:r>
-        <w:t xml:space="preserve">    @Override</w:t>
-      </w:r>
-    </w:p>
-    <w:p>
-      <w:pPr>
-        <w:spacing w:after="0"/>
-        <w:ind w:left="360"/>
-      </w:pPr>
-      <w:r>
-        <w:t xml:space="preserve">    public void </w:t>
-      </w:r>
-      <w:proofErr w:type="spellStart"/>
-      <w:r>
-        <w:t>onLoadFinished</w:t>
-      </w:r>
-      <w:proofErr w:type="spellEnd"/>
-      <w:r>
-        <w:t>(@NonNull Loader&lt;String&gt; loader, String data) {</w:t>
-      </w:r>
-    </w:p>
-    <w:p>
-      <w:pPr>
-        <w:spacing w:after="0"/>
-        <w:ind w:left="360"/>
-      </w:pPr>
-      <w:r>
-        <w:t xml:space="preserve">        // Update UI with loaded data</w:t>
-      </w:r>
-    </w:p>
-    <w:p>
-      <w:pPr>
-        <w:spacing w:after="0"/>
-        <w:ind w:left="360"/>
-      </w:pPr>
-      <w:r>
-        <w:t xml:space="preserve">        </w:t>
-      </w:r>
-      <w:proofErr w:type="spellStart"/>
-      <w:r>
-        <w:t>textView.setText</w:t>
-      </w:r>
-      <w:proofErr w:type="spellEnd"/>
-      <w:r>
-        <w:t>(data);</w:t>
-      </w:r>
-    </w:p>
-    <w:p>
-      <w:pPr>
-        <w:spacing w:after="0"/>
-        <w:ind w:left="360"/>
-      </w:pPr>
-      <w:r>
-        <w:t xml:space="preserve">    }</w:t>
-      </w:r>
-    </w:p>
-    <w:p>
-      <w:pPr>
-        <w:spacing w:after="0"/>
-        <w:ind w:left="360"/>
-      </w:pPr>
-    </w:p>
-    <w:p>
-      <w:pPr>
-        <w:spacing w:after="0"/>
-        <w:ind w:left="360"/>
-      </w:pPr>
-      <w:r>
-        <w:t xml:space="preserve">    @Override</w:t>
-      </w:r>
-    </w:p>
-    <w:p>
-      <w:pPr>
-        <w:spacing w:after="0"/>
-        <w:ind w:left="360"/>
-      </w:pPr>
-      <w:r>
-        <w:t xml:space="preserve">    public void </w:t>
-      </w:r>
-      <w:proofErr w:type="spellStart"/>
-      <w:r>
-        <w:t>onLoaderReset</w:t>
-      </w:r>
-      <w:proofErr w:type="spellEnd"/>
-      <w:r>
-        <w:t>(@NonNull Loader&lt;String&gt; loader) {</w:t>
-      </w:r>
-    </w:p>
-    <w:p>
-      <w:pPr>
-        <w:spacing w:after="0"/>
-        <w:ind w:left="360"/>
-      </w:pPr>
-      <w:r>
-        <w:t xml:space="preserve">        // Reset UI or release resources</w:t>
-      </w:r>
-    </w:p>
-    <w:p>
-      <w:pPr>
-        <w:spacing w:after="0"/>
-        <w:ind w:left="360"/>
-      </w:pPr>
-      <w:r>
-        <w:t xml:space="preserve">        </w:t>
-      </w:r>
-      <w:proofErr w:type="spellStart"/>
-      <w:r>
-        <w:t>textView.setText</w:t>
-      </w:r>
-      <w:proofErr w:type="spellEnd"/>
-      <w:r>
-        <w:t>("");</w:t>
-      </w:r>
-    </w:p>
-    <w:p>
-      <w:pPr>
-        <w:spacing w:after="0"/>
-        <w:ind w:left="360"/>
-      </w:pPr>
-      <w:r>
-        <w:t xml:space="preserve">    }</w:t>
-      </w:r>
-    </w:p>
-    <w:p>
-      <w:pPr>
-        <w:spacing w:after="0"/>
-        <w:ind w:left="360"/>
-      </w:pPr>
-    </w:p>
-    <w:p>
-      <w:pPr>
-        <w:spacing w:after="0"/>
-        <w:ind w:left="360"/>
-      </w:pPr>
-      <w:r>
-        <w:t xml:space="preserve">    // Custom </w:t>
+      <w:r>
+        <w:t>}</w:t>
+      </w:r>
+    </w:p>
+    <w:p>
+      <w:r>
+        <w:t xml:space="preserve">In this example, we create a custom </w:t>
       </w:r>
       <w:proofErr w:type="spellStart"/>
       <w:r>
@@ -21808,24 +22085,35 @@
       </w:r>
       <w:proofErr w:type="spellEnd"/>
       <w:r>
-        <w:t xml:space="preserve"> implementation</w:t>
-      </w:r>
-    </w:p>
-    <w:p>
-      <w:pPr>
-        <w:spacing w:after="0"/>
-        <w:ind w:left="360"/>
-      </w:pPr>
-      <w:r>
-        <w:t xml:space="preserve">    private static class </w:t>
-      </w:r>
-      <w:proofErr w:type="spellStart"/>
-      <w:r>
+        <w:t xml:space="preserve"> (</w:t>
+      </w:r>
+      <w:proofErr w:type="spellStart"/>
+      <w:r>
+        <w:rPr>
+          <w:b/>
+          <w:bCs/>
+        </w:rPr>
         <w:t>MyAsyncTaskLoader</w:t>
       </w:r>
       <w:proofErr w:type="spellEnd"/>
       <w:r>
-        <w:t xml:space="preserve"> extends </w:t>
+        <w:t xml:space="preserve">) that loads data in the background and returns the loaded data. The activity implements </w:t>
+      </w:r>
+      <w:proofErr w:type="spellStart"/>
+      <w:r>
+        <w:t>LoaderCallbacks</w:t>
+      </w:r>
+      <w:proofErr w:type="spellEnd"/>
+      <w:r>
+        <w:t xml:space="preserve"> to handle loader events and update the UI with the loaded data. The </w:t>
+      </w:r>
+      <w:proofErr w:type="spellStart"/>
+      <w:r>
+        <w:t>LoaderManager</w:t>
+      </w:r>
+      <w:proofErr w:type="spellEnd"/>
+      <w:r>
+        <w:t xml:space="preserve"> is used to initialize and manage the </w:t>
       </w:r>
       <w:proofErr w:type="spellStart"/>
       <w:r>
@@ -21833,201 +22121,28 @@
       </w:r>
       <w:proofErr w:type="spellEnd"/>
       <w:r>
-        <w:t>&lt;String&gt; {</w:t>
-      </w:r>
-    </w:p>
-    <w:p>
-      <w:pPr>
-        <w:spacing w:after="0"/>
-        <w:ind w:left="360"/>
-      </w:pPr>
-    </w:p>
-    <w:p>
-      <w:pPr>
-        <w:spacing w:after="0"/>
-        <w:ind w:left="360"/>
-      </w:pPr>
-      <w:r>
-        <w:t xml:space="preserve">        public </w:t>
-      </w:r>
-      <w:proofErr w:type="spellStart"/>
-      <w:r>
-        <w:t>MyAsyncTaskLoader</w:t>
-      </w:r>
-      <w:proofErr w:type="spellEnd"/>
-      <w:r>
-        <w:t>(@NonNull Context context) {</w:t>
-      </w:r>
-    </w:p>
-    <w:p>
-      <w:pPr>
-        <w:spacing w:after="0"/>
-        <w:ind w:left="360"/>
-      </w:pPr>
-      <w:r>
-        <w:t xml:space="preserve">            super(context);</w:t>
-      </w:r>
-    </w:p>
-    <w:p>
-      <w:pPr>
-        <w:spacing w:after="0"/>
-        <w:ind w:left="360"/>
-      </w:pPr>
-      <w:r>
-        <w:t xml:space="preserve">        }</w:t>
-      </w:r>
-    </w:p>
-    <w:p>
-      <w:pPr>
-        <w:spacing w:after="0"/>
-        <w:ind w:left="360"/>
-      </w:pPr>
-    </w:p>
-    <w:p>
-      <w:pPr>
-        <w:spacing w:after="0"/>
-        <w:ind w:left="360"/>
-      </w:pPr>
-      <w:r>
-        <w:t xml:space="preserve">        @Nullable</w:t>
-      </w:r>
-    </w:p>
-    <w:p>
-      <w:pPr>
-        <w:spacing w:after="0"/>
-        <w:ind w:left="360"/>
-      </w:pPr>
-      <w:r>
-        <w:t xml:space="preserve">        @Override</w:t>
-      </w:r>
-    </w:p>
-    <w:p>
-      <w:pPr>
-        <w:spacing w:after="0"/>
-        <w:ind w:left="360"/>
-      </w:pPr>
-      <w:r>
-        <w:t xml:space="preserve">        public String </w:t>
-      </w:r>
-      <w:proofErr w:type="spellStart"/>
-      <w:r>
-        <w:t>loadInBackground</w:t>
-      </w:r>
-      <w:proofErr w:type="spellEnd"/>
-      <w:r>
-        <w:t>() {</w:t>
-      </w:r>
-    </w:p>
-    <w:p>
-      <w:pPr>
-        <w:spacing w:after="0"/>
-        <w:ind w:left="360"/>
-      </w:pPr>
-      <w:r>
-        <w:t xml:space="preserve">            // Perform data loading tasks here (e.g., database query, network request)</w:t>
-      </w:r>
-    </w:p>
-    <w:p>
-      <w:pPr>
-        <w:spacing w:after="0"/>
-        <w:ind w:left="360"/>
-      </w:pPr>
-      <w:r>
-        <w:t xml:space="preserve">            return "Loaded data"; // Example data</w:t>
-      </w:r>
-    </w:p>
-    <w:p>
-      <w:pPr>
-        <w:spacing w:after="0"/>
-        <w:ind w:left="360"/>
-      </w:pPr>
-      <w:r>
-        <w:t xml:space="preserve">        }</w:t>
-      </w:r>
-    </w:p>
-    <w:p>
-      <w:pPr>
-        <w:spacing w:after="0"/>
-        <w:ind w:left="360"/>
-      </w:pPr>
-      <w:r>
-        <w:t xml:space="preserve">    }</w:t>
-      </w:r>
-    </w:p>
-    <w:p>
-      <w:pPr>
-        <w:spacing w:after="0"/>
-        <w:ind w:left="360"/>
-      </w:pPr>
-      <w:r>
-        <w:t>}</w:t>
-      </w:r>
-    </w:p>
-    <w:p>
-      <w:r>
+        <w:t>.</w:t>
+      </w:r>
+    </w:p>
+    <w:p>
+      <w:r>
+        <w:t xml:space="preserve">Overall, </w:t>
+      </w:r>
+      <w:proofErr w:type="spellStart"/>
+      <w:r>
+        <w:t>AsyncTaskLoader</w:t>
+      </w:r>
+      <w:proofErr w:type="spellEnd"/>
+      <w:r>
+        <w:t xml:space="preserve"> in Android provides a powerful and efficient way to perform asynchronous data loading tasks while handling lifecycle events and delivering results to the UI thread, making it a valuable component for managing data loading operations in Android apps.</w:t>
+      </w:r>
+    </w:p>
+    <w:p>
+      <w:r>
+        <w:rPr>
+          <w:noProof/>
+        </w:rPr>
         <w:lastRenderedPageBreak/>
-        <w:t xml:space="preserve">In this example, we create a custom </w:t>
-      </w:r>
-      <w:proofErr w:type="spellStart"/>
-      <w:r>
-        <w:t>AsyncTaskLoader</w:t>
-      </w:r>
-      <w:proofErr w:type="spellEnd"/>
-      <w:r>
-        <w:t xml:space="preserve"> (</w:t>
-      </w:r>
-      <w:proofErr w:type="spellStart"/>
-      <w:r>
-        <w:rPr>
-          <w:b/>
-          <w:bCs/>
-        </w:rPr>
-        <w:t>MyAsyncTaskLoader</w:t>
-      </w:r>
-      <w:proofErr w:type="spellEnd"/>
-      <w:r>
-        <w:t xml:space="preserve">) that loads data in the background and returns the loaded data. The activity implements </w:t>
-      </w:r>
-      <w:proofErr w:type="spellStart"/>
-      <w:r>
-        <w:t>LoaderCallbacks</w:t>
-      </w:r>
-      <w:proofErr w:type="spellEnd"/>
-      <w:r>
-        <w:t xml:space="preserve"> to handle loader events and update the UI with the loaded data. The </w:t>
-      </w:r>
-      <w:proofErr w:type="spellStart"/>
-      <w:r>
-        <w:t>LoaderManager</w:t>
-      </w:r>
-      <w:proofErr w:type="spellEnd"/>
-      <w:r>
-        <w:t xml:space="preserve"> is used to initialize and manage the </w:t>
-      </w:r>
-      <w:proofErr w:type="spellStart"/>
-      <w:r>
-        <w:t>AsyncTaskLoader</w:t>
-      </w:r>
-      <w:proofErr w:type="spellEnd"/>
-      <w:r>
-        <w:t>.</w:t>
-      </w:r>
-    </w:p>
-    <w:p>
-      <w:r>
-        <w:t xml:space="preserve">Overall, </w:t>
-      </w:r>
-      <w:proofErr w:type="spellStart"/>
-      <w:r>
-        <w:t>AsyncTaskLoader</w:t>
-      </w:r>
-      <w:proofErr w:type="spellEnd"/>
-      <w:r>
-        <w:t xml:space="preserve"> in Android provides a powerful and efficient way to perform asynchronous data loading tasks while handling lifecycle events and delivering results to the UI thread, making it a valuable component for managing data loading operations in Android apps.</w:t>
-      </w:r>
-    </w:p>
-    <w:p>
-      <w:r>
         <w:drawing>
           <wp:inline distT="0" distB="0" distL="0" distR="0" wp14:anchorId="61873099" wp14:editId="59987369">
             <wp:extent cx="224155" cy="224155"/>
@@ -22094,6 +22209,9 @@
       </w:r>
     </w:p>
     <w:p>
+      <w:pPr>
+        <w:pStyle w:val="Heading2"/>
+      </w:pPr>
       <w:r>
         <w:t>4. Discuss the history and evolution of Android.</w:t>
       </w:r>
@@ -22266,7 +22384,6 @@
           <w:b/>
           <w:bCs/>
         </w:rPr>
-        <w:lastRenderedPageBreak/>
         <w:t>Android Market Expansion (2009-2010)</w:t>
       </w:r>
       <w:r>
@@ -22318,6 +22435,7 @@
           <w:b/>
           <w:bCs/>
         </w:rPr>
+        <w:lastRenderedPageBreak/>
         <w:t>Android Fragmentation and Innovation (2011-2012)</w:t>
       </w:r>
       <w:r>
@@ -22461,12 +22579,14 @@
     </w:p>
     <w:p>
       <w:r>
-        <w:lastRenderedPageBreak/>
         <w:t>Throughout its evolution, Android has evolved into a versatile, feature-rich, and widely adopted platform, powering billions of devices globally and driving innovation in mobile technology, app development, and digital experiences.</w:t>
       </w:r>
     </w:p>
     <w:p>
       <w:r>
+        <w:rPr>
+          <w:noProof/>
+        </w:rPr>
         <w:drawing>
           <wp:inline distT="0" distB="0" distL="0" distR="0" wp14:anchorId="1A60425D" wp14:editId="719595FF">
             <wp:extent cx="224155" cy="224155"/>
@@ -22533,6 +22653,9 @@
       </w:r>
     </w:p>
     <w:p>
+      <w:pPr>
+        <w:pStyle w:val="Heading2"/>
+      </w:pPr>
       <w:r>
         <w:t xml:space="preserve">5. Explain </w:t>
       </w:r>
@@ -22562,6 +22685,7 @@
           <w:b/>
           <w:bCs/>
         </w:rPr>
+        <w:lastRenderedPageBreak/>
         <w:t>ChatGPT</w:t>
       </w:r>
     </w:p>
@@ -22726,12 +22850,56 @@
     <w:p>
       <w:pPr>
         <w:numPr>
+          <w:ilvl w:val="2"/>
+          <w:numId w:val="51"/>
+        </w:numPr>
+      </w:pPr>
+      <w:r>
+        <w:t xml:space="preserve">Styles and themes can be applied to </w:t>
+      </w:r>
+      <w:proofErr w:type="spellStart"/>
+      <w:r>
+        <w:t>ProgressBarView</w:t>
+      </w:r>
+      <w:proofErr w:type="spellEnd"/>
+      <w:r>
+        <w:t xml:space="preserve"> to ensure consistency with the overall app design.</w:t>
+      </w:r>
+    </w:p>
+    <w:p>
+      <w:pPr>
+        <w:numPr>
+          <w:ilvl w:val="0"/>
+          <w:numId w:val="51"/>
+        </w:numPr>
+      </w:pPr>
+      <w:r>
+        <w:rPr>
+          <w:b/>
+          <w:bCs/>
+        </w:rPr>
+        <w:t>Usage Scenarios</w:t>
+      </w:r>
+      <w:r>
+        <w:t>:</w:t>
+      </w:r>
+    </w:p>
+    <w:p>
+      <w:pPr>
+        <w:numPr>
           <w:ilvl w:val="1"/>
           <w:numId w:val="51"/>
         </w:numPr>
       </w:pPr>
       <w:r>
-        <w:t xml:space="preserve">Styles and themes can be applied to </w:t>
+        <w:rPr>
+          <w:b/>
+          <w:bCs/>
+        </w:rPr>
+        <w:t>Loading Data</w:t>
+      </w:r>
+      <w:r>
+        <w:t xml:space="preserve">: </w:t>
       </w:r>
       <w:proofErr w:type="spellStart"/>
       <w:r>
@@ -22739,7 +22907,69 @@
       </w:r>
       <w:proofErr w:type="spellEnd"/>
       <w:r>
-        <w:t xml:space="preserve"> to ensure consistency with the overall app design.</w:t>
+        <w:t xml:space="preserve"> is commonly used to indicate the progress of loading data from a remote server, database, or file system.</w:t>
+      </w:r>
+    </w:p>
+    <w:p>
+      <w:pPr>
+        <w:numPr>
+          <w:ilvl w:val="1"/>
+          <w:numId w:val="51"/>
+        </w:numPr>
+      </w:pPr>
+      <w:r>
+        <w:rPr>
+          <w:b/>
+          <w:bCs/>
+        </w:rPr>
+        <w:t>Background Tasks</w:t>
+      </w:r>
+      <w:r>
+        <w:t>: It can be used to show progress during background tasks, such as data synchronization, image downloading, or file processing.</w:t>
+      </w:r>
+    </w:p>
+    <w:p>
+      <w:pPr>
+        <w:numPr>
+          <w:ilvl w:val="1"/>
+          <w:numId w:val="51"/>
+        </w:numPr>
+      </w:pPr>
+      <w:r>
+        <w:rPr>
+          <w:b/>
+          <w:bCs/>
+        </w:rPr>
+        <w:t>Form Submission</w:t>
+      </w:r>
+      <w:r>
+        <w:t xml:space="preserve">: </w:t>
+      </w:r>
+      <w:proofErr w:type="spellStart"/>
+      <w:r>
+        <w:t>ProgressBarView</w:t>
+      </w:r>
+      <w:proofErr w:type="spellEnd"/>
+      <w:r>
+        <w:t xml:space="preserve"> can indicate the progress of submitting a form or performing a transaction.</w:t>
+      </w:r>
+    </w:p>
+    <w:p>
+      <w:pPr>
+        <w:numPr>
+          <w:ilvl w:val="1"/>
+          <w:numId w:val="51"/>
+        </w:numPr>
+      </w:pPr>
+      <w:r>
+        <w:rPr>
+          <w:b/>
+          <w:bCs/>
+        </w:rPr>
+        <w:t>Media Playback</w:t>
+      </w:r>
+      <w:r>
+        <w:t>: In media player apps, it can display progress during audio/video buffering or playback.</w:t>
       </w:r>
     </w:p>
     <w:p>
@@ -22754,8 +22984,33 @@
           <w:b/>
           <w:bCs/>
         </w:rPr>
-        <w:t>Usage Scenarios</w:t>
-      </w:r>
+        <w:t xml:space="preserve">Integration with </w:t>
+      </w:r>
+      <w:proofErr w:type="spellStart"/>
+      <w:r>
+        <w:rPr>
+          <w:b/>
+          <w:bCs/>
+        </w:rPr>
+        <w:t>AsyncTask</w:t>
+      </w:r>
+      <w:proofErr w:type="spellEnd"/>
+      <w:r>
+        <w:rPr>
+          <w:b/>
+          <w:bCs/>
+        </w:rPr>
+        <w:t xml:space="preserve"> and </w:t>
+      </w:r>
+      <w:proofErr w:type="spellStart"/>
+      <w:r>
+        <w:rPr>
+          <w:b/>
+          <w:bCs/>
+        </w:rPr>
+        <w:t>AsyncTaskLoader</w:t>
+      </w:r>
+      <w:proofErr w:type="spellEnd"/>
       <w:r>
         <w:t>:</w:t>
       </w:r>
@@ -22767,23 +23022,29 @@
           <w:numId w:val="51"/>
         </w:numPr>
       </w:pPr>
-      <w:r>
-        <w:rPr>
-          <w:b/>
-          <w:bCs/>
-        </w:rPr>
-        <w:t>Loading Data</w:t>
-      </w:r>
-      <w:r>
-        <w:t xml:space="preserve">: </w:t>
-      </w:r>
       <w:proofErr w:type="spellStart"/>
       <w:r>
         <w:t>ProgressBarView</w:t>
       </w:r>
       <w:proofErr w:type="spellEnd"/>
       <w:r>
-        <w:t xml:space="preserve"> is commonly used to indicate the progress of loading data from a remote server, database, or file system.</w:t>
+        <w:t xml:space="preserve"> is often used in conjunction with </w:t>
+      </w:r>
+      <w:proofErr w:type="spellStart"/>
+      <w:r>
+        <w:t>AsyncTask</w:t>
+      </w:r>
+      <w:proofErr w:type="spellEnd"/>
+      <w:r>
+        <w:t xml:space="preserve"> or </w:t>
+      </w:r>
+      <w:proofErr w:type="spellStart"/>
+      <w:r>
+        <w:t>AsyncTaskLoader</w:t>
+      </w:r>
+      <w:proofErr w:type="spellEnd"/>
+      <w:r>
+        <w:t xml:space="preserve"> to show progress during asynchronous operations, such as network requests or database queries.</w:t>
       </w:r>
     </w:p>
     <w:p>
@@ -22794,144 +23055,7 @@
         </w:numPr>
       </w:pPr>
       <w:r>
-        <w:rPr>
-          <w:b/>
-          <w:bCs/>
-        </w:rPr>
-        <w:t>Background Tasks</w:t>
-      </w:r>
-      <w:r>
-        <w:t>: It can be used to show progress during background tasks, such as data synchronization, image downloading, or file processing.</w:t>
-      </w:r>
-    </w:p>
-    <w:p>
-      <w:pPr>
-        <w:numPr>
-          <w:ilvl w:val="1"/>
-          <w:numId w:val="51"/>
-        </w:numPr>
-      </w:pPr>
-      <w:r>
-        <w:rPr>
-          <w:b/>
-          <w:bCs/>
-        </w:rPr>
         <w:lastRenderedPageBreak/>
-        <w:t>Form Submission</w:t>
-      </w:r>
-      <w:r>
-        <w:t xml:space="preserve">: </w:t>
-      </w:r>
-      <w:proofErr w:type="spellStart"/>
-      <w:r>
-        <w:t>ProgressBarView</w:t>
-      </w:r>
-      <w:proofErr w:type="spellEnd"/>
-      <w:r>
-        <w:t xml:space="preserve"> can indicate the progress of submitting a form or performing a transaction.</w:t>
-      </w:r>
-    </w:p>
-    <w:p>
-      <w:pPr>
-        <w:numPr>
-          <w:ilvl w:val="1"/>
-          <w:numId w:val="51"/>
-        </w:numPr>
-      </w:pPr>
-      <w:r>
-        <w:rPr>
-          <w:b/>
-          <w:bCs/>
-        </w:rPr>
-        <w:t>Media Playback</w:t>
-      </w:r>
-      <w:r>
-        <w:t>: In media player apps, it can display progress during audio/video buffering or playback.</w:t>
-      </w:r>
-    </w:p>
-    <w:p>
-      <w:pPr>
-        <w:numPr>
-          <w:ilvl w:val="0"/>
-          <w:numId w:val="51"/>
-        </w:numPr>
-      </w:pPr>
-      <w:r>
-        <w:rPr>
-          <w:b/>
-          <w:bCs/>
-        </w:rPr>
-        <w:t xml:space="preserve">Integration with </w:t>
-      </w:r>
-      <w:proofErr w:type="spellStart"/>
-      <w:r>
-        <w:rPr>
-          <w:b/>
-          <w:bCs/>
-        </w:rPr>
-        <w:t>AsyncTask</w:t>
-      </w:r>
-      <w:proofErr w:type="spellEnd"/>
-      <w:r>
-        <w:rPr>
-          <w:b/>
-          <w:bCs/>
-        </w:rPr>
-        <w:t xml:space="preserve"> and </w:t>
-      </w:r>
-      <w:proofErr w:type="spellStart"/>
-      <w:r>
-        <w:rPr>
-          <w:b/>
-          <w:bCs/>
-        </w:rPr>
-        <w:t>AsyncTaskLoader</w:t>
-      </w:r>
-      <w:proofErr w:type="spellEnd"/>
-      <w:r>
-        <w:t>:</w:t>
-      </w:r>
-    </w:p>
-    <w:p>
-      <w:pPr>
-        <w:numPr>
-          <w:ilvl w:val="1"/>
-          <w:numId w:val="51"/>
-        </w:numPr>
-      </w:pPr>
-      <w:proofErr w:type="spellStart"/>
-      <w:r>
-        <w:t>ProgressBarView</w:t>
-      </w:r>
-      <w:proofErr w:type="spellEnd"/>
-      <w:r>
-        <w:t xml:space="preserve"> is often used in conjunction with </w:t>
-      </w:r>
-      <w:proofErr w:type="spellStart"/>
-      <w:r>
-        <w:t>AsyncTask</w:t>
-      </w:r>
-      <w:proofErr w:type="spellEnd"/>
-      <w:r>
-        <w:t xml:space="preserve"> or </w:t>
-      </w:r>
-      <w:proofErr w:type="spellStart"/>
-      <w:r>
-        <w:t>AsyncTaskLoader</w:t>
-      </w:r>
-      <w:proofErr w:type="spellEnd"/>
-      <w:r>
-        <w:t xml:space="preserve"> to show progress during asynchronous operations, such as network requests or database queries.</w:t>
-      </w:r>
-    </w:p>
-    <w:p>
-      <w:pPr>
-        <w:numPr>
-          <w:ilvl w:val="1"/>
-          <w:numId w:val="51"/>
-        </w:numPr>
-      </w:pPr>
-      <w:r>
         <w:t xml:space="preserve">Developers can update the </w:t>
       </w:r>
       <w:proofErr w:type="spellStart"/>
@@ -26526,7 +26650,7 @@
         <w:sz w:val="20"/>
       </w:rPr>
     </w:lvl>
-    <w:lvl w:ilvl="2" w:tentative="1">
+    <w:lvl w:ilvl="2">
       <w:start w:val="1"/>
       <w:numFmt w:val="decimal"/>
       <w:lvlText w:val="%3."/>
@@ -29487,6 +29611,7 @@
   <w:num w:numId="51" w16cid:durableId="1940064061">
     <w:abstractNumId w:val="27"/>
   </w:num>
+  <w:numIdMacAtCleanup w:val="51"/>
 </w:numbering>
 </file>
 
@@ -29891,9 +30016,32 @@
     <w:name w:val="Normal"/>
     <w:qFormat/>
   </w:style>
+  <w:style w:type="paragraph" w:styleId="Heading2">
+    <w:name w:val="heading 2"/>
+    <w:basedOn w:val="Normal"/>
+    <w:next w:val="Normal"/>
+    <w:link w:val="Heading2Char"/>
+    <w:uiPriority w:val="9"/>
+    <w:unhideWhenUsed/>
+    <w:qFormat/>
+    <w:rsid w:val="00C52E89"/>
+    <w:pPr>
+      <w:keepNext/>
+      <w:keepLines/>
+      <w:spacing w:before="40" w:after="0"/>
+      <w:outlineLvl w:val="1"/>
+    </w:pPr>
+    <w:rPr>
+      <w:rFonts w:asciiTheme="majorHAnsi" w:eastAsiaTheme="majorEastAsia" w:hAnsiTheme="majorHAnsi" w:cstheme="majorBidi"/>
+      <w:color w:val="2F5496" w:themeColor="accent1" w:themeShade="BF"/>
+      <w:sz w:val="26"/>
+      <w:szCs w:val="26"/>
+    </w:rPr>
+  </w:style>
   <w:style w:type="character" w:default="1" w:styleId="DefaultParagraphFont">
     <w:name w:val="Default Paragraph Font"/>
     <w:uiPriority w:val="1"/>
+    <w:semiHidden/>
     <w:unhideWhenUsed/>
   </w:style>
   <w:style w:type="table" w:default="1" w:styleId="TableNormal">
@@ -30105,6 +30253,19 @@
     <w:name w:val="xml"/>
     <w:basedOn w:val="DefaultParagraphFont"/>
     <w:rsid w:val="006268F3"/>
+  </w:style>
+  <w:style w:type="character" w:customStyle="1" w:styleId="Heading2Char">
+    <w:name w:val="Heading 2 Char"/>
+    <w:basedOn w:val="DefaultParagraphFont"/>
+    <w:link w:val="Heading2"/>
+    <w:uiPriority w:val="9"/>
+    <w:rsid w:val="00C52E89"/>
+    <w:rPr>
+      <w:rFonts w:asciiTheme="majorHAnsi" w:eastAsiaTheme="majorEastAsia" w:hAnsiTheme="majorHAnsi" w:cstheme="majorBidi"/>
+      <w:color w:val="2F5496" w:themeColor="accent1" w:themeShade="BF"/>
+      <w:sz w:val="26"/>
+      <w:szCs w:val="26"/>
+    </w:rPr>
   </w:style>
 </w:styles>
 </file>

</xml_diff>